<commit_message>
tested recursive function call
works
</commit_message>
<xml_diff>
--- a/ProjectDocumentation.docx
+++ b/ProjectDocumentation.docx
@@ -235,10 +235,12 @@
       <w:pPr>
         <w:pStyle w:val="Heading1"/>
       </w:pPr>
+      <w:proofErr w:type="spellStart"/>
       <w:r>
         <w:lastRenderedPageBreak/>
         <w:t>TestExpr.csx</w:t>
       </w:r>
+      <w:proofErr w:type="spellEnd"/>
       <w:r>
         <w:rPr>
           <w:noProof/>
@@ -345,11 +347,11 @@
           </wp:inline>
         </w:drawing>
       </w:r>
+      <w:proofErr w:type="spellStart"/>
       <w:r>
         <w:t>TestForLoop.csx</w:t>
       </w:r>
-      <w:bookmarkStart w:id="0" w:name="_GoBack"/>
-      <w:bookmarkEnd w:id="0"/>
+      <w:proofErr w:type="spellEnd"/>
       <w:r>
         <w:rPr>
           <w:noProof/>
@@ -693,6 +695,7 @@
         <w:rPr>
           <w:noProof/>
         </w:rPr>
+        <w:lastRenderedPageBreak/>
         <w:drawing>
           <wp:inline distT="0" distB="0" distL="0" distR="0" wp14:anchorId="46E9FED4" wp14:editId="00B22029">
             <wp:extent cx="5486400" cy="1167765"/>
@@ -746,7 +749,6 @@
         <w:rPr>
           <w:noProof/>
         </w:rPr>
-        <w:lastRenderedPageBreak/>
         <w:drawing>
           <wp:inline distT="0" distB="0" distL="0" distR="0" wp14:anchorId="3AB66C8B" wp14:editId="1FFFCC32">
             <wp:extent cx="5703570" cy="4029075"/>
@@ -781,673 +783,6 @@
                     <a:xfrm>
                       <a:off x="0" y="0"/>
                       <a:ext cx="5703570" cy="4029075"/>
-                    </a:xfrm>
-                    <a:prstGeom prst="rect">
-                      <a:avLst/>
-                    </a:prstGeom>
-                    <a:noFill/>
-                    <a:ln>
-                      <a:noFill/>
-                    </a:ln>
-                  </pic:spPr>
-                </pic:pic>
-              </a:graphicData>
-            </a:graphic>
-          </wp:inline>
-        </w:drawing>
-      </w:r>
-      <w:proofErr w:type="spellStart"/>
-      <w:r>
-        <w:t>TestFunctionCall.csx</w:t>
-      </w:r>
-      <w:proofErr w:type="spellEnd"/>
-      <w:r>
-        <w:rPr>
-          <w:noProof/>
-        </w:rPr>
-        <w:drawing>
-          <wp:inline distT="0" distB="0" distL="0" distR="0" wp14:anchorId="5285372E" wp14:editId="4C50533B">
-            <wp:extent cx="5939155" cy="1330960"/>
-            <wp:effectExtent l="0" t="0" r="4445" b="0"/>
-            <wp:docPr id="13" name="Picture 13" descr="../TypeChecker/Tests/TestCasesAndResults/FunctionCallResults.png"/>
-            <wp:cNvGraphicFramePr>
-              <a:graphicFrameLocks xmlns:a="http://schemas.openxmlformats.org/drawingml/2006/main" noChangeAspect="1"/>
-            </wp:cNvGraphicFramePr>
-            <a:graphic xmlns:a="http://schemas.openxmlformats.org/drawingml/2006/main">
-              <a:graphicData uri="http://schemas.openxmlformats.org/drawingml/2006/picture">
-                <pic:pic xmlns:pic="http://schemas.openxmlformats.org/drawingml/2006/picture">
-                  <pic:nvPicPr>
-                    <pic:cNvPr id="0" name="Picture 13" descr="../TypeChecker/Tests/TestCasesAndResults/FunctionCallResults.png"/>
-                    <pic:cNvPicPr>
-                      <a:picLocks noChangeAspect="1" noChangeArrowheads="1"/>
-                    </pic:cNvPicPr>
-                  </pic:nvPicPr>
-                  <pic:blipFill>
-                    <a:blip r:embed="rId18">
-                      <a:extLst>
-                        <a:ext uri="{28A0092B-C50C-407E-A947-70E740481C1C}">
-                          <a14:useLocalDpi xmlns:a14="http://schemas.microsoft.com/office/drawing/2010/main" val="0"/>
-                        </a:ext>
-                      </a:extLst>
-                    </a:blip>
-                    <a:srcRect/>
-                    <a:stretch>
-                      <a:fillRect/>
-                    </a:stretch>
-                  </pic:blipFill>
-                  <pic:spPr bwMode="auto">
-                    <a:xfrm>
-                      <a:off x="0" y="0"/>
-                      <a:ext cx="5939155" cy="1330960"/>
-                    </a:xfrm>
-                    <a:prstGeom prst="rect">
-                      <a:avLst/>
-                    </a:prstGeom>
-                    <a:noFill/>
-                    <a:ln>
-                      <a:noFill/>
-                    </a:ln>
-                  </pic:spPr>
-                </pic:pic>
-              </a:graphicData>
-            </a:graphic>
-          </wp:inline>
-        </w:drawing>
-      </w:r>
-      <w:r>
-        <w:rPr>
-          <w:noProof/>
-        </w:rPr>
-        <w:lastRenderedPageBreak/>
-        <w:drawing>
-          <wp:inline distT="0" distB="0" distL="0" distR="0" wp14:anchorId="5224FE20" wp14:editId="4C1093BF">
-            <wp:extent cx="5676265" cy="3594100"/>
-            <wp:effectExtent l="0" t="0" r="0" b="12700"/>
-            <wp:docPr id="14" name="Picture 14" descr="../TypeChecker/Tests/TestCasesAndResults/FunctionCallTest.png"/>
-            <wp:cNvGraphicFramePr>
-              <a:graphicFrameLocks xmlns:a="http://schemas.openxmlformats.org/drawingml/2006/main" noChangeAspect="1"/>
-            </wp:cNvGraphicFramePr>
-            <a:graphic xmlns:a="http://schemas.openxmlformats.org/drawingml/2006/main">
-              <a:graphicData uri="http://schemas.openxmlformats.org/drawingml/2006/picture">
-                <pic:pic xmlns:pic="http://schemas.openxmlformats.org/drawingml/2006/picture">
-                  <pic:nvPicPr>
-                    <pic:cNvPr id="0" name="Picture 14" descr="../TypeChecker/Tests/TestCasesAndResults/FunctionCallTest.png"/>
-                    <pic:cNvPicPr>
-                      <a:picLocks noChangeAspect="1" noChangeArrowheads="1"/>
-                    </pic:cNvPicPr>
-                  </pic:nvPicPr>
-                  <pic:blipFill>
-                    <a:blip r:embed="rId19">
-                      <a:extLst>
-                        <a:ext uri="{28A0092B-C50C-407E-A947-70E740481C1C}">
-                          <a14:useLocalDpi xmlns:a14="http://schemas.microsoft.com/office/drawing/2010/main" val="0"/>
-                        </a:ext>
-                      </a:extLst>
-                    </a:blip>
-                    <a:srcRect/>
-                    <a:stretch>
-                      <a:fillRect/>
-                    </a:stretch>
-                  </pic:blipFill>
-                  <pic:spPr bwMode="auto">
-                    <a:xfrm>
-                      <a:off x="0" y="0"/>
-                      <a:ext cx="5676265" cy="3594100"/>
-                    </a:xfrm>
-                    <a:prstGeom prst="rect">
-                      <a:avLst/>
-                    </a:prstGeom>
-                    <a:noFill/>
-                    <a:ln>
-                      <a:noFill/>
-                    </a:ln>
-                  </pic:spPr>
-                </pic:pic>
-              </a:graphicData>
-            </a:graphic>
-          </wp:inline>
-        </w:drawing>
-      </w:r>
-      <w:r>
-        <w:t>TestIfElse1.csx</w:t>
-      </w:r>
-      <w:r>
-        <w:rPr>
-          <w:noProof/>
-        </w:rPr>
-        <w:drawing>
-          <wp:inline distT="0" distB="0" distL="0" distR="0" wp14:anchorId="6AD2F817" wp14:editId="08A2F21C">
-            <wp:extent cx="5078730" cy="1131570"/>
-            <wp:effectExtent l="0" t="0" r="1270" b="11430"/>
-            <wp:docPr id="15" name="Picture 15" descr="../TypeChecker/Tests/TestCasesAndResults/IfElse1Results.png"/>
-            <wp:cNvGraphicFramePr>
-              <a:graphicFrameLocks xmlns:a="http://schemas.openxmlformats.org/drawingml/2006/main" noChangeAspect="1"/>
-            </wp:cNvGraphicFramePr>
-            <a:graphic xmlns:a="http://schemas.openxmlformats.org/drawingml/2006/main">
-              <a:graphicData uri="http://schemas.openxmlformats.org/drawingml/2006/picture">
-                <pic:pic xmlns:pic="http://schemas.openxmlformats.org/drawingml/2006/picture">
-                  <pic:nvPicPr>
-                    <pic:cNvPr id="0" name="Picture 15" descr="../TypeChecker/Tests/TestCasesAndResults/IfElse1Results.png"/>
-                    <pic:cNvPicPr>
-                      <a:picLocks noChangeAspect="1" noChangeArrowheads="1"/>
-                    </pic:cNvPicPr>
-                  </pic:nvPicPr>
-                  <pic:blipFill>
-                    <a:blip r:embed="rId20">
-                      <a:extLst>
-                        <a:ext uri="{28A0092B-C50C-407E-A947-70E740481C1C}">
-                          <a14:useLocalDpi xmlns:a14="http://schemas.microsoft.com/office/drawing/2010/main" val="0"/>
-                        </a:ext>
-                      </a:extLst>
-                    </a:blip>
-                    <a:srcRect/>
-                    <a:stretch>
-                      <a:fillRect/>
-                    </a:stretch>
-                  </pic:blipFill>
-                  <pic:spPr bwMode="auto">
-                    <a:xfrm>
-                      <a:off x="0" y="0"/>
-                      <a:ext cx="5078730" cy="1131570"/>
-                    </a:xfrm>
-                    <a:prstGeom prst="rect">
-                      <a:avLst/>
-                    </a:prstGeom>
-                    <a:noFill/>
-                    <a:ln>
-                      <a:noFill/>
-                    </a:ln>
-                  </pic:spPr>
-                </pic:pic>
-              </a:graphicData>
-            </a:graphic>
-          </wp:inline>
-        </w:drawing>
-      </w:r>
-      <w:r>
-        <w:rPr>
-          <w:noProof/>
-        </w:rPr>
-        <w:lastRenderedPageBreak/>
-        <w:drawing>
-          <wp:inline distT="0" distB="0" distL="0" distR="0" wp14:anchorId="0A66E551" wp14:editId="6CAA3E16">
-            <wp:extent cx="5124450" cy="8220710"/>
-            <wp:effectExtent l="0" t="0" r="6350" b="8890"/>
-            <wp:docPr id="16" name="Picture 16" descr="../TypeChecker/Tests/TestCasesAndResults/IfElse1Test.png"/>
-            <wp:cNvGraphicFramePr>
-              <a:graphicFrameLocks xmlns:a="http://schemas.openxmlformats.org/drawingml/2006/main" noChangeAspect="1"/>
-            </wp:cNvGraphicFramePr>
-            <a:graphic xmlns:a="http://schemas.openxmlformats.org/drawingml/2006/main">
-              <a:graphicData uri="http://schemas.openxmlformats.org/drawingml/2006/picture">
-                <pic:pic xmlns:pic="http://schemas.openxmlformats.org/drawingml/2006/picture">
-                  <pic:nvPicPr>
-                    <pic:cNvPr id="0" name="Picture 16" descr="../TypeChecker/Tests/TestCasesAndResults/IfElse1Test.png"/>
-                    <pic:cNvPicPr>
-                      <a:picLocks noChangeAspect="1" noChangeArrowheads="1"/>
-                    </pic:cNvPicPr>
-                  </pic:nvPicPr>
-                  <pic:blipFill>
-                    <a:blip r:embed="rId21">
-                      <a:extLst>
-                        <a:ext uri="{28A0092B-C50C-407E-A947-70E740481C1C}">
-                          <a14:useLocalDpi xmlns:a14="http://schemas.microsoft.com/office/drawing/2010/main" val="0"/>
-                        </a:ext>
-                      </a:extLst>
-                    </a:blip>
-                    <a:srcRect/>
-                    <a:stretch>
-                      <a:fillRect/>
-                    </a:stretch>
-                  </pic:blipFill>
-                  <pic:spPr bwMode="auto">
-                    <a:xfrm>
-                      <a:off x="0" y="0"/>
-                      <a:ext cx="5124450" cy="8220710"/>
-                    </a:xfrm>
-                    <a:prstGeom prst="rect">
-                      <a:avLst/>
-                    </a:prstGeom>
-                    <a:noFill/>
-                    <a:ln>
-                      <a:noFill/>
-                    </a:ln>
-                  </pic:spPr>
-                </pic:pic>
-              </a:graphicData>
-            </a:graphic>
-          </wp:inline>
-        </w:drawing>
-      </w:r>
-      <w:r>
-        <w:lastRenderedPageBreak/>
-        <w:t>TestIfElse2.csx</w:t>
-      </w:r>
-      <w:r>
-        <w:rPr>
-          <w:noProof/>
-        </w:rPr>
-        <w:drawing>
-          <wp:inline distT="0" distB="0" distL="0" distR="0" wp14:anchorId="3B036C64" wp14:editId="24DCD556">
-            <wp:extent cx="5577205" cy="1014095"/>
-            <wp:effectExtent l="0" t="0" r="10795" b="1905"/>
-            <wp:docPr id="17" name="Picture 17" descr="../TypeChecker/Tests/TestCasesAndResults/ifElse2Results.png"/>
-            <wp:cNvGraphicFramePr>
-              <a:graphicFrameLocks xmlns:a="http://schemas.openxmlformats.org/drawingml/2006/main" noChangeAspect="1"/>
-            </wp:cNvGraphicFramePr>
-            <a:graphic xmlns:a="http://schemas.openxmlformats.org/drawingml/2006/main">
-              <a:graphicData uri="http://schemas.openxmlformats.org/drawingml/2006/picture">
-                <pic:pic xmlns:pic="http://schemas.openxmlformats.org/drawingml/2006/picture">
-                  <pic:nvPicPr>
-                    <pic:cNvPr id="0" name="Picture 17" descr="../TypeChecker/Tests/TestCasesAndResults/ifElse2Results.png"/>
-                    <pic:cNvPicPr>
-                      <a:picLocks noChangeAspect="1" noChangeArrowheads="1"/>
-                    </pic:cNvPicPr>
-                  </pic:nvPicPr>
-                  <pic:blipFill>
-                    <a:blip r:embed="rId22">
-                      <a:extLst>
-                        <a:ext uri="{28A0092B-C50C-407E-A947-70E740481C1C}">
-                          <a14:useLocalDpi xmlns:a14="http://schemas.microsoft.com/office/drawing/2010/main" val="0"/>
-                        </a:ext>
-                      </a:extLst>
-                    </a:blip>
-                    <a:srcRect/>
-                    <a:stretch>
-                      <a:fillRect/>
-                    </a:stretch>
-                  </pic:blipFill>
-                  <pic:spPr bwMode="auto">
-                    <a:xfrm>
-                      <a:off x="0" y="0"/>
-                      <a:ext cx="5577205" cy="1014095"/>
-                    </a:xfrm>
-                    <a:prstGeom prst="rect">
-                      <a:avLst/>
-                    </a:prstGeom>
-                    <a:noFill/>
-                    <a:ln>
-                      <a:noFill/>
-                    </a:ln>
-                  </pic:spPr>
-                </pic:pic>
-              </a:graphicData>
-            </a:graphic>
-          </wp:inline>
-        </w:drawing>
-      </w:r>
-      <w:r>
-        <w:rPr>
-          <w:noProof/>
-        </w:rPr>
-        <w:drawing>
-          <wp:inline distT="0" distB="0" distL="0" distR="0" wp14:anchorId="364243B2" wp14:editId="32A4FE2D">
-            <wp:extent cx="5939155" cy="6075045"/>
-            <wp:effectExtent l="0" t="0" r="4445" b="0"/>
-            <wp:docPr id="18" name="Picture 18" descr="../TypeChecker/Tests/TestCasesAndResults/IfElse2Test.png"/>
-            <wp:cNvGraphicFramePr>
-              <a:graphicFrameLocks xmlns:a="http://schemas.openxmlformats.org/drawingml/2006/main" noChangeAspect="1"/>
-            </wp:cNvGraphicFramePr>
-            <a:graphic xmlns:a="http://schemas.openxmlformats.org/drawingml/2006/main">
-              <a:graphicData uri="http://schemas.openxmlformats.org/drawingml/2006/picture">
-                <pic:pic xmlns:pic="http://schemas.openxmlformats.org/drawingml/2006/picture">
-                  <pic:nvPicPr>
-                    <pic:cNvPr id="0" name="Picture 18" descr="../TypeChecker/Tests/TestCasesAndResults/IfElse2Test.png"/>
-                    <pic:cNvPicPr>
-                      <a:picLocks noChangeAspect="1" noChangeArrowheads="1"/>
-                    </pic:cNvPicPr>
-                  </pic:nvPicPr>
-                  <pic:blipFill>
-                    <a:blip r:embed="rId23">
-                      <a:extLst>
-                        <a:ext uri="{28A0092B-C50C-407E-A947-70E740481C1C}">
-                          <a14:useLocalDpi xmlns:a14="http://schemas.microsoft.com/office/drawing/2010/main" val="0"/>
-                        </a:ext>
-                      </a:extLst>
-                    </a:blip>
-                    <a:srcRect/>
-                    <a:stretch>
-                      <a:fillRect/>
-                    </a:stretch>
-                  </pic:blipFill>
-                  <pic:spPr bwMode="auto">
-                    <a:xfrm>
-                      <a:off x="0" y="0"/>
-                      <a:ext cx="5939155" cy="6075045"/>
-                    </a:xfrm>
-                    <a:prstGeom prst="rect">
-                      <a:avLst/>
-                    </a:prstGeom>
-                    <a:noFill/>
-                    <a:ln>
-                      <a:noFill/>
-                    </a:ln>
-                  </pic:spPr>
-                </pic:pic>
-              </a:graphicData>
-            </a:graphic>
-          </wp:inline>
-        </w:drawing>
-      </w:r>
-      <w:proofErr w:type="spellStart"/>
-      <w:r>
-        <w:t>TestIncrementDecrement.csx</w:t>
-      </w:r>
-      <w:proofErr w:type="spellEnd"/>
-      <w:r>
-        <w:rPr>
-          <w:noProof/>
-        </w:rPr>
-        <w:lastRenderedPageBreak/>
-        <w:drawing>
-          <wp:inline distT="0" distB="0" distL="0" distR="0" wp14:anchorId="2BE88225" wp14:editId="1F4C0524">
-            <wp:extent cx="5939155" cy="1186180"/>
-            <wp:effectExtent l="0" t="0" r="4445" b="7620"/>
-            <wp:docPr id="19" name="Picture 19" descr="../TypeChecker/Tests/TestCasesAndResults/IncrementDecrementResults.png"/>
-            <wp:cNvGraphicFramePr>
-              <a:graphicFrameLocks xmlns:a="http://schemas.openxmlformats.org/drawingml/2006/main" noChangeAspect="1"/>
-            </wp:cNvGraphicFramePr>
-            <a:graphic xmlns:a="http://schemas.openxmlformats.org/drawingml/2006/main">
-              <a:graphicData uri="http://schemas.openxmlformats.org/drawingml/2006/picture">
-                <pic:pic xmlns:pic="http://schemas.openxmlformats.org/drawingml/2006/picture">
-                  <pic:nvPicPr>
-                    <pic:cNvPr id="0" name="Picture 19" descr="../TypeChecker/Tests/TestCasesAndResults/IncrementDecrementResults.png"/>
-                    <pic:cNvPicPr>
-                      <a:picLocks noChangeAspect="1" noChangeArrowheads="1"/>
-                    </pic:cNvPicPr>
-                  </pic:nvPicPr>
-                  <pic:blipFill>
-                    <a:blip r:embed="rId24">
-                      <a:extLst>
-                        <a:ext uri="{28A0092B-C50C-407E-A947-70E740481C1C}">
-                          <a14:useLocalDpi xmlns:a14="http://schemas.microsoft.com/office/drawing/2010/main" val="0"/>
-                        </a:ext>
-                      </a:extLst>
-                    </a:blip>
-                    <a:srcRect/>
-                    <a:stretch>
-                      <a:fillRect/>
-                    </a:stretch>
-                  </pic:blipFill>
-                  <pic:spPr bwMode="auto">
-                    <a:xfrm>
-                      <a:off x="0" y="0"/>
-                      <a:ext cx="5939155" cy="1186180"/>
-                    </a:xfrm>
-                    <a:prstGeom prst="rect">
-                      <a:avLst/>
-                    </a:prstGeom>
-                    <a:noFill/>
-                    <a:ln>
-                      <a:noFill/>
-                    </a:ln>
-                  </pic:spPr>
-                </pic:pic>
-              </a:graphicData>
-            </a:graphic>
-          </wp:inline>
-        </w:drawing>
-      </w:r>
-      <w:r>
-        <w:rPr>
-          <w:noProof/>
-        </w:rPr>
-        <w:drawing>
-          <wp:inline distT="0" distB="0" distL="0" distR="0" wp14:anchorId="532C2759" wp14:editId="2B6900E3">
-            <wp:extent cx="5939155" cy="6808470"/>
-            <wp:effectExtent l="0" t="0" r="4445" b="0"/>
-            <wp:docPr id="20" name="Picture 20" descr="../TypeChecker/Tests/TestCasesAndResults/IncrementDecrementTest.png"/>
-            <wp:cNvGraphicFramePr>
-              <a:graphicFrameLocks xmlns:a="http://schemas.openxmlformats.org/drawingml/2006/main" noChangeAspect="1"/>
-            </wp:cNvGraphicFramePr>
-            <a:graphic xmlns:a="http://schemas.openxmlformats.org/drawingml/2006/main">
-              <a:graphicData uri="http://schemas.openxmlformats.org/drawingml/2006/picture">
-                <pic:pic xmlns:pic="http://schemas.openxmlformats.org/drawingml/2006/picture">
-                  <pic:nvPicPr>
-                    <pic:cNvPr id="0" name="Picture 20" descr="../TypeChecker/Tests/TestCasesAndResults/IncrementDecrementTest.png"/>
-                    <pic:cNvPicPr>
-                      <a:picLocks noChangeAspect="1" noChangeArrowheads="1"/>
-                    </pic:cNvPicPr>
-                  </pic:nvPicPr>
-                  <pic:blipFill>
-                    <a:blip r:embed="rId25">
-                      <a:extLst>
-                        <a:ext uri="{28A0092B-C50C-407E-A947-70E740481C1C}">
-                          <a14:useLocalDpi xmlns:a14="http://schemas.microsoft.com/office/drawing/2010/main" val="0"/>
-                        </a:ext>
-                      </a:extLst>
-                    </a:blip>
-                    <a:srcRect/>
-                    <a:stretch>
-                      <a:fillRect/>
-                    </a:stretch>
-                  </pic:blipFill>
-                  <pic:spPr bwMode="auto">
-                    <a:xfrm>
-                      <a:off x="0" y="0"/>
-                      <a:ext cx="5939155" cy="6808470"/>
-                    </a:xfrm>
-                    <a:prstGeom prst="rect">
-                      <a:avLst/>
-                    </a:prstGeom>
-                    <a:noFill/>
-                    <a:ln>
-                      <a:noFill/>
-                    </a:ln>
-                  </pic:spPr>
-                </pic:pic>
-              </a:graphicData>
-            </a:graphic>
-          </wp:inline>
-        </w:drawing>
-      </w:r>
-      <w:r>
-        <w:lastRenderedPageBreak/>
-        <w:t>TestReadPrint2.csx</w:t>
-      </w:r>
-      <w:r>
-        <w:rPr>
-          <w:noProof/>
-        </w:rPr>
-        <w:drawing>
-          <wp:inline distT="0" distB="0" distL="0" distR="0" wp14:anchorId="2734A17A" wp14:editId="5ED2EA71">
-            <wp:extent cx="5939155" cy="1575435"/>
-            <wp:effectExtent l="0" t="0" r="4445" b="0"/>
-            <wp:docPr id="21" name="Picture 21" descr="../TypeChecker/Tests/TestCasesAndResults/ReadPrint2Results.png"/>
-            <wp:cNvGraphicFramePr>
-              <a:graphicFrameLocks xmlns:a="http://schemas.openxmlformats.org/drawingml/2006/main" noChangeAspect="1"/>
-            </wp:cNvGraphicFramePr>
-            <a:graphic xmlns:a="http://schemas.openxmlformats.org/drawingml/2006/main">
-              <a:graphicData uri="http://schemas.openxmlformats.org/drawingml/2006/picture">
-                <pic:pic xmlns:pic="http://schemas.openxmlformats.org/drawingml/2006/picture">
-                  <pic:nvPicPr>
-                    <pic:cNvPr id="0" name="Picture 21" descr="../TypeChecker/Tests/TestCasesAndResults/ReadPrint2Results.png"/>
-                    <pic:cNvPicPr>
-                      <a:picLocks noChangeAspect="1" noChangeArrowheads="1"/>
-                    </pic:cNvPicPr>
-                  </pic:nvPicPr>
-                  <pic:blipFill>
-                    <a:blip r:embed="rId26">
-                      <a:extLst>
-                        <a:ext uri="{28A0092B-C50C-407E-A947-70E740481C1C}">
-                          <a14:useLocalDpi xmlns:a14="http://schemas.microsoft.com/office/drawing/2010/main" val="0"/>
-                        </a:ext>
-                      </a:extLst>
-                    </a:blip>
-                    <a:srcRect/>
-                    <a:stretch>
-                      <a:fillRect/>
-                    </a:stretch>
-                  </pic:blipFill>
-                  <pic:spPr bwMode="auto">
-                    <a:xfrm>
-                      <a:off x="0" y="0"/>
-                      <a:ext cx="5939155" cy="1575435"/>
-                    </a:xfrm>
-                    <a:prstGeom prst="rect">
-                      <a:avLst/>
-                    </a:prstGeom>
-                    <a:noFill/>
-                    <a:ln>
-                      <a:noFill/>
-                    </a:ln>
-                  </pic:spPr>
-                </pic:pic>
-              </a:graphicData>
-            </a:graphic>
-          </wp:inline>
-        </w:drawing>
-      </w:r>
-      <w:r>
-        <w:rPr>
-          <w:noProof/>
-        </w:rPr>
-        <w:drawing>
-          <wp:inline distT="0" distB="0" distL="0" distR="0" wp14:anchorId="32CAF148" wp14:editId="5711CF1C">
-            <wp:extent cx="5939155" cy="4363720"/>
-            <wp:effectExtent l="0" t="0" r="4445" b="5080"/>
-            <wp:docPr id="22" name="Picture 22" descr="../TypeChecker/Tests/TestCasesAndResults/ReadPrint2Test.png"/>
-            <wp:cNvGraphicFramePr>
-              <a:graphicFrameLocks xmlns:a="http://schemas.openxmlformats.org/drawingml/2006/main" noChangeAspect="1"/>
-            </wp:cNvGraphicFramePr>
-            <a:graphic xmlns:a="http://schemas.openxmlformats.org/drawingml/2006/main">
-              <a:graphicData uri="http://schemas.openxmlformats.org/drawingml/2006/picture">
-                <pic:pic xmlns:pic="http://schemas.openxmlformats.org/drawingml/2006/picture">
-                  <pic:nvPicPr>
-                    <pic:cNvPr id="0" name="Picture 22" descr="../TypeChecker/Tests/TestCasesAndResults/ReadPrint2Test.png"/>
-                    <pic:cNvPicPr>
-                      <a:picLocks noChangeAspect="1" noChangeArrowheads="1"/>
-                    </pic:cNvPicPr>
-                  </pic:nvPicPr>
-                  <pic:blipFill>
-                    <a:blip r:embed="rId27">
-                      <a:extLst>
-                        <a:ext uri="{28A0092B-C50C-407E-A947-70E740481C1C}">
-                          <a14:useLocalDpi xmlns:a14="http://schemas.microsoft.com/office/drawing/2010/main" val="0"/>
-                        </a:ext>
-                      </a:extLst>
-                    </a:blip>
-                    <a:srcRect/>
-                    <a:stretch>
-                      <a:fillRect/>
-                    </a:stretch>
-                  </pic:blipFill>
-                  <pic:spPr bwMode="auto">
-                    <a:xfrm>
-                      <a:off x="0" y="0"/>
-                      <a:ext cx="5939155" cy="4363720"/>
-                    </a:xfrm>
-                    <a:prstGeom prst="rect">
-                      <a:avLst/>
-                    </a:prstGeom>
-                    <a:noFill/>
-                    <a:ln>
-                      <a:noFill/>
-                    </a:ln>
-                  </pic:spPr>
-                </pic:pic>
-              </a:graphicData>
-            </a:graphic>
-          </wp:inline>
-        </w:drawing>
-      </w:r>
-      <w:proofErr w:type="spellStart"/>
-      <w:r>
-        <w:t>TestReadPrint.csxx</w:t>
-      </w:r>
-      <w:proofErr w:type="spellEnd"/>
-      <w:r>
-        <w:rPr>
-          <w:noProof/>
-        </w:rPr>
-        <w:lastRenderedPageBreak/>
-        <w:drawing>
-          <wp:inline distT="0" distB="0" distL="0" distR="0" wp14:anchorId="43C4F190" wp14:editId="0692B227">
-            <wp:extent cx="5939155" cy="1031875"/>
-            <wp:effectExtent l="0" t="0" r="4445" b="9525"/>
-            <wp:docPr id="23" name="Picture 23" descr="../TypeChecker/Tests/TestCasesAndResults/ReadPrintResults.png"/>
-            <wp:cNvGraphicFramePr>
-              <a:graphicFrameLocks xmlns:a="http://schemas.openxmlformats.org/drawingml/2006/main" noChangeAspect="1"/>
-            </wp:cNvGraphicFramePr>
-            <a:graphic xmlns:a="http://schemas.openxmlformats.org/drawingml/2006/main">
-              <a:graphicData uri="http://schemas.openxmlformats.org/drawingml/2006/picture">
-                <pic:pic xmlns:pic="http://schemas.openxmlformats.org/drawingml/2006/picture">
-                  <pic:nvPicPr>
-                    <pic:cNvPr id="0" name="Picture 23" descr="../TypeChecker/Tests/TestCasesAndResults/ReadPrintResults.png"/>
-                    <pic:cNvPicPr>
-                      <a:picLocks noChangeAspect="1" noChangeArrowheads="1"/>
-                    </pic:cNvPicPr>
-                  </pic:nvPicPr>
-                  <pic:blipFill>
-                    <a:blip r:embed="rId28">
-                      <a:extLst>
-                        <a:ext uri="{28A0092B-C50C-407E-A947-70E740481C1C}">
-                          <a14:useLocalDpi xmlns:a14="http://schemas.microsoft.com/office/drawing/2010/main" val="0"/>
-                        </a:ext>
-                      </a:extLst>
-                    </a:blip>
-                    <a:srcRect/>
-                    <a:stretch>
-                      <a:fillRect/>
-                    </a:stretch>
-                  </pic:blipFill>
-                  <pic:spPr bwMode="auto">
-                    <a:xfrm>
-                      <a:off x="0" y="0"/>
-                      <a:ext cx="5939155" cy="1031875"/>
-                    </a:xfrm>
-                    <a:prstGeom prst="rect">
-                      <a:avLst/>
-                    </a:prstGeom>
-                    <a:noFill/>
-                    <a:ln>
-                      <a:noFill/>
-                    </a:ln>
-                  </pic:spPr>
-                </pic:pic>
-              </a:graphicData>
-            </a:graphic>
-          </wp:inline>
-        </w:drawing>
-      </w:r>
-      <w:r>
-        <w:rPr>
-          <w:noProof/>
-        </w:rPr>
-        <w:lastRenderedPageBreak/>
-        <w:drawing>
-          <wp:inline distT="0" distB="0" distL="0" distR="0" wp14:anchorId="217F7B42" wp14:editId="58CEB109">
-            <wp:extent cx="3223260" cy="8220710"/>
-            <wp:effectExtent l="0" t="0" r="2540" b="8890"/>
-            <wp:docPr id="24" name="Picture 24" descr="../TypeChecker/Tests/TestCasesAndResults/ReadPrintTest.png"/>
-            <wp:cNvGraphicFramePr>
-              <a:graphicFrameLocks xmlns:a="http://schemas.openxmlformats.org/drawingml/2006/main" noChangeAspect="1"/>
-            </wp:cNvGraphicFramePr>
-            <a:graphic xmlns:a="http://schemas.openxmlformats.org/drawingml/2006/main">
-              <a:graphicData uri="http://schemas.openxmlformats.org/drawingml/2006/picture">
-                <pic:pic xmlns:pic="http://schemas.openxmlformats.org/drawingml/2006/picture">
-                  <pic:nvPicPr>
-                    <pic:cNvPr id="0" name="Picture 24" descr="../TypeChecker/Tests/TestCasesAndResults/ReadPrintTest.png"/>
-                    <pic:cNvPicPr>
-                      <a:picLocks noChangeAspect="1" noChangeArrowheads="1"/>
-                    </pic:cNvPicPr>
-                  </pic:nvPicPr>
-                  <pic:blipFill>
-                    <a:blip r:embed="rId29">
-                      <a:extLst>
-                        <a:ext uri="{28A0092B-C50C-407E-A947-70E740481C1C}">
-                          <a14:useLocalDpi xmlns:a14="http://schemas.microsoft.com/office/drawing/2010/main" val="0"/>
-                        </a:ext>
-                      </a:extLst>
-                    </a:blip>
-                    <a:srcRect/>
-                    <a:stretch>
-                      <a:fillRect/>
-                    </a:stretch>
-                  </pic:blipFill>
-                  <pic:spPr bwMode="auto">
-                    <a:xfrm>
-                      <a:off x="0" y="0"/>
-                      <a:ext cx="3223260" cy="8220710"/>
                     </a:xfrm>
                     <a:prstGeom prst="rect">
                       <a:avLst/>
@@ -1470,6 +805,796 @@
       </w:pPr>
       <w:r>
         <w:lastRenderedPageBreak/>
+        <w:t>TestFunctionCall4.csx</w:t>
+      </w:r>
+      <w:bookmarkStart w:id="0" w:name="_GoBack"/>
+      <w:bookmarkEnd w:id="0"/>
+      <w:r>
+        <w:rPr>
+          <w:noProof/>
+        </w:rPr>
+        <w:drawing>
+          <wp:inline distT="0" distB="0" distL="0" distR="0" wp14:anchorId="76096DD2" wp14:editId="2A77E796">
+            <wp:extent cx="5939155" cy="1756410"/>
+            <wp:effectExtent l="0" t="0" r="4445" b="0"/>
+            <wp:docPr id="67" name="Picture 67" descr="Tests/TestCasesAndResults/FunctionCall4Results.png"/>
+            <wp:cNvGraphicFramePr>
+              <a:graphicFrameLocks xmlns:a="http://schemas.openxmlformats.org/drawingml/2006/main" noChangeAspect="1"/>
+            </wp:cNvGraphicFramePr>
+            <a:graphic xmlns:a="http://schemas.openxmlformats.org/drawingml/2006/main">
+              <a:graphicData uri="http://schemas.openxmlformats.org/drawingml/2006/picture">
+                <pic:pic xmlns:pic="http://schemas.openxmlformats.org/drawingml/2006/picture">
+                  <pic:nvPicPr>
+                    <pic:cNvPr id="0" name="Picture 3" descr="Tests/TestCasesAndResults/FunctionCall4Results.png"/>
+                    <pic:cNvPicPr>
+                      <a:picLocks noChangeAspect="1" noChangeArrowheads="1"/>
+                    </pic:cNvPicPr>
+                  </pic:nvPicPr>
+                  <pic:blipFill>
+                    <a:blip r:embed="rId18">
+                      <a:extLst>
+                        <a:ext uri="{28A0092B-C50C-407E-A947-70E740481C1C}">
+                          <a14:useLocalDpi xmlns:a14="http://schemas.microsoft.com/office/drawing/2010/main" val="0"/>
+                        </a:ext>
+                      </a:extLst>
+                    </a:blip>
+                    <a:srcRect/>
+                    <a:stretch>
+                      <a:fillRect/>
+                    </a:stretch>
+                  </pic:blipFill>
+                  <pic:spPr bwMode="auto">
+                    <a:xfrm>
+                      <a:off x="0" y="0"/>
+                      <a:ext cx="5939155" cy="1756410"/>
+                    </a:xfrm>
+                    <a:prstGeom prst="rect">
+                      <a:avLst/>
+                    </a:prstGeom>
+                    <a:noFill/>
+                    <a:ln>
+                      <a:noFill/>
+                    </a:ln>
+                  </pic:spPr>
+                </pic:pic>
+              </a:graphicData>
+            </a:graphic>
+          </wp:inline>
+        </w:drawing>
+      </w:r>
+      <w:r>
+        <w:rPr>
+          <w:noProof/>
+        </w:rPr>
+        <w:lastRenderedPageBreak/>
+        <w:drawing>
+          <wp:inline distT="0" distB="0" distL="0" distR="0" wp14:anchorId="7378ECE6" wp14:editId="66397387">
+            <wp:extent cx="5939155" cy="6518275"/>
+            <wp:effectExtent l="0" t="0" r="4445" b="9525"/>
+            <wp:docPr id="68" name="Picture 68" descr="Tests/TestCasesAndResults/FunctionCall4Test.png"/>
+            <wp:cNvGraphicFramePr>
+              <a:graphicFrameLocks xmlns:a="http://schemas.openxmlformats.org/drawingml/2006/main" noChangeAspect="1"/>
+            </wp:cNvGraphicFramePr>
+            <a:graphic xmlns:a="http://schemas.openxmlformats.org/drawingml/2006/main">
+              <a:graphicData uri="http://schemas.openxmlformats.org/drawingml/2006/picture">
+                <pic:pic xmlns:pic="http://schemas.openxmlformats.org/drawingml/2006/picture">
+                  <pic:nvPicPr>
+                    <pic:cNvPr id="0" name="Picture 4" descr="Tests/TestCasesAndResults/FunctionCall4Test.png"/>
+                    <pic:cNvPicPr>
+                      <a:picLocks noChangeAspect="1" noChangeArrowheads="1"/>
+                    </pic:cNvPicPr>
+                  </pic:nvPicPr>
+                  <pic:blipFill>
+                    <a:blip r:embed="rId19">
+                      <a:extLst>
+                        <a:ext uri="{28A0092B-C50C-407E-A947-70E740481C1C}">
+                          <a14:useLocalDpi xmlns:a14="http://schemas.microsoft.com/office/drawing/2010/main" val="0"/>
+                        </a:ext>
+                      </a:extLst>
+                    </a:blip>
+                    <a:srcRect/>
+                    <a:stretch>
+                      <a:fillRect/>
+                    </a:stretch>
+                  </pic:blipFill>
+                  <pic:spPr bwMode="auto">
+                    <a:xfrm>
+                      <a:off x="0" y="0"/>
+                      <a:ext cx="5939155" cy="6518275"/>
+                    </a:xfrm>
+                    <a:prstGeom prst="rect">
+                      <a:avLst/>
+                    </a:prstGeom>
+                    <a:noFill/>
+                    <a:ln>
+                      <a:noFill/>
+                    </a:ln>
+                  </pic:spPr>
+                </pic:pic>
+              </a:graphicData>
+            </a:graphic>
+          </wp:inline>
+        </w:drawing>
+      </w:r>
+    </w:p>
+    <w:p>
+      <w:pPr>
+        <w:pStyle w:val="Heading1"/>
+      </w:pPr>
+      <w:proofErr w:type="spellStart"/>
+      <w:r>
+        <w:lastRenderedPageBreak/>
+        <w:t>TestFunctionCall.csx</w:t>
+      </w:r>
+      <w:proofErr w:type="spellEnd"/>
+      <w:r>
+        <w:rPr>
+          <w:noProof/>
+        </w:rPr>
+        <w:drawing>
+          <wp:inline distT="0" distB="0" distL="0" distR="0" wp14:anchorId="5285372E" wp14:editId="4C50533B">
+            <wp:extent cx="5939155" cy="1330960"/>
+            <wp:effectExtent l="0" t="0" r="4445" b="0"/>
+            <wp:docPr id="13" name="Picture 13" descr="../TypeChecker/Tests/TestCasesAndResults/FunctionCallResults.png"/>
+            <wp:cNvGraphicFramePr>
+              <a:graphicFrameLocks xmlns:a="http://schemas.openxmlformats.org/drawingml/2006/main" noChangeAspect="1"/>
+            </wp:cNvGraphicFramePr>
+            <a:graphic xmlns:a="http://schemas.openxmlformats.org/drawingml/2006/main">
+              <a:graphicData uri="http://schemas.openxmlformats.org/drawingml/2006/picture">
+                <pic:pic xmlns:pic="http://schemas.openxmlformats.org/drawingml/2006/picture">
+                  <pic:nvPicPr>
+                    <pic:cNvPr id="0" name="Picture 13" descr="../TypeChecker/Tests/TestCasesAndResults/FunctionCallResults.png"/>
+                    <pic:cNvPicPr>
+                      <a:picLocks noChangeAspect="1" noChangeArrowheads="1"/>
+                    </pic:cNvPicPr>
+                  </pic:nvPicPr>
+                  <pic:blipFill>
+                    <a:blip r:embed="rId20">
+                      <a:extLst>
+                        <a:ext uri="{28A0092B-C50C-407E-A947-70E740481C1C}">
+                          <a14:useLocalDpi xmlns:a14="http://schemas.microsoft.com/office/drawing/2010/main" val="0"/>
+                        </a:ext>
+                      </a:extLst>
+                    </a:blip>
+                    <a:srcRect/>
+                    <a:stretch>
+                      <a:fillRect/>
+                    </a:stretch>
+                  </pic:blipFill>
+                  <pic:spPr bwMode="auto">
+                    <a:xfrm>
+                      <a:off x="0" y="0"/>
+                      <a:ext cx="5939155" cy="1330960"/>
+                    </a:xfrm>
+                    <a:prstGeom prst="rect">
+                      <a:avLst/>
+                    </a:prstGeom>
+                    <a:noFill/>
+                    <a:ln>
+                      <a:noFill/>
+                    </a:ln>
+                  </pic:spPr>
+                </pic:pic>
+              </a:graphicData>
+            </a:graphic>
+          </wp:inline>
+        </w:drawing>
+      </w:r>
+      <w:r>
+        <w:rPr>
+          <w:noProof/>
+        </w:rPr>
+        <w:drawing>
+          <wp:inline distT="0" distB="0" distL="0" distR="0" wp14:anchorId="5224FE20" wp14:editId="4C1093BF">
+            <wp:extent cx="5676265" cy="3594100"/>
+            <wp:effectExtent l="0" t="0" r="0" b="12700"/>
+            <wp:docPr id="14" name="Picture 14" descr="../TypeChecker/Tests/TestCasesAndResults/FunctionCallTest.png"/>
+            <wp:cNvGraphicFramePr>
+              <a:graphicFrameLocks xmlns:a="http://schemas.openxmlformats.org/drawingml/2006/main" noChangeAspect="1"/>
+            </wp:cNvGraphicFramePr>
+            <a:graphic xmlns:a="http://schemas.openxmlformats.org/drawingml/2006/main">
+              <a:graphicData uri="http://schemas.openxmlformats.org/drawingml/2006/picture">
+                <pic:pic xmlns:pic="http://schemas.openxmlformats.org/drawingml/2006/picture">
+                  <pic:nvPicPr>
+                    <pic:cNvPr id="0" name="Picture 14" descr="../TypeChecker/Tests/TestCasesAndResults/FunctionCallTest.png"/>
+                    <pic:cNvPicPr>
+                      <a:picLocks noChangeAspect="1" noChangeArrowheads="1"/>
+                    </pic:cNvPicPr>
+                  </pic:nvPicPr>
+                  <pic:blipFill>
+                    <a:blip r:embed="rId21">
+                      <a:extLst>
+                        <a:ext uri="{28A0092B-C50C-407E-A947-70E740481C1C}">
+                          <a14:useLocalDpi xmlns:a14="http://schemas.microsoft.com/office/drawing/2010/main" val="0"/>
+                        </a:ext>
+                      </a:extLst>
+                    </a:blip>
+                    <a:srcRect/>
+                    <a:stretch>
+                      <a:fillRect/>
+                    </a:stretch>
+                  </pic:blipFill>
+                  <pic:spPr bwMode="auto">
+                    <a:xfrm>
+                      <a:off x="0" y="0"/>
+                      <a:ext cx="5676265" cy="3594100"/>
+                    </a:xfrm>
+                    <a:prstGeom prst="rect">
+                      <a:avLst/>
+                    </a:prstGeom>
+                    <a:noFill/>
+                    <a:ln>
+                      <a:noFill/>
+                    </a:ln>
+                  </pic:spPr>
+                </pic:pic>
+              </a:graphicData>
+            </a:graphic>
+          </wp:inline>
+        </w:drawing>
+      </w:r>
+      <w:r>
+        <w:t>TestIfElse1.csx</w:t>
+      </w:r>
+      <w:r>
+        <w:rPr>
+          <w:noProof/>
+        </w:rPr>
+        <w:drawing>
+          <wp:inline distT="0" distB="0" distL="0" distR="0" wp14:anchorId="6AD2F817" wp14:editId="08A2F21C">
+            <wp:extent cx="5078730" cy="1131570"/>
+            <wp:effectExtent l="0" t="0" r="1270" b="11430"/>
+            <wp:docPr id="15" name="Picture 15" descr="../TypeChecker/Tests/TestCasesAndResults/IfElse1Results.png"/>
+            <wp:cNvGraphicFramePr>
+              <a:graphicFrameLocks xmlns:a="http://schemas.openxmlformats.org/drawingml/2006/main" noChangeAspect="1"/>
+            </wp:cNvGraphicFramePr>
+            <a:graphic xmlns:a="http://schemas.openxmlformats.org/drawingml/2006/main">
+              <a:graphicData uri="http://schemas.openxmlformats.org/drawingml/2006/picture">
+                <pic:pic xmlns:pic="http://schemas.openxmlformats.org/drawingml/2006/picture">
+                  <pic:nvPicPr>
+                    <pic:cNvPr id="0" name="Picture 15" descr="../TypeChecker/Tests/TestCasesAndResults/IfElse1Results.png"/>
+                    <pic:cNvPicPr>
+                      <a:picLocks noChangeAspect="1" noChangeArrowheads="1"/>
+                    </pic:cNvPicPr>
+                  </pic:nvPicPr>
+                  <pic:blipFill>
+                    <a:blip r:embed="rId22">
+                      <a:extLst>
+                        <a:ext uri="{28A0092B-C50C-407E-A947-70E740481C1C}">
+                          <a14:useLocalDpi xmlns:a14="http://schemas.microsoft.com/office/drawing/2010/main" val="0"/>
+                        </a:ext>
+                      </a:extLst>
+                    </a:blip>
+                    <a:srcRect/>
+                    <a:stretch>
+                      <a:fillRect/>
+                    </a:stretch>
+                  </pic:blipFill>
+                  <pic:spPr bwMode="auto">
+                    <a:xfrm>
+                      <a:off x="0" y="0"/>
+                      <a:ext cx="5078730" cy="1131570"/>
+                    </a:xfrm>
+                    <a:prstGeom prst="rect">
+                      <a:avLst/>
+                    </a:prstGeom>
+                    <a:noFill/>
+                    <a:ln>
+                      <a:noFill/>
+                    </a:ln>
+                  </pic:spPr>
+                </pic:pic>
+              </a:graphicData>
+            </a:graphic>
+          </wp:inline>
+        </w:drawing>
+      </w:r>
+      <w:r>
+        <w:rPr>
+          <w:noProof/>
+        </w:rPr>
+        <w:lastRenderedPageBreak/>
+        <w:drawing>
+          <wp:inline distT="0" distB="0" distL="0" distR="0" wp14:anchorId="0A66E551" wp14:editId="6CAA3E16">
+            <wp:extent cx="5124450" cy="8220710"/>
+            <wp:effectExtent l="0" t="0" r="6350" b="8890"/>
+            <wp:docPr id="16" name="Picture 16" descr="../TypeChecker/Tests/TestCasesAndResults/IfElse1Test.png"/>
+            <wp:cNvGraphicFramePr>
+              <a:graphicFrameLocks xmlns:a="http://schemas.openxmlformats.org/drawingml/2006/main" noChangeAspect="1"/>
+            </wp:cNvGraphicFramePr>
+            <a:graphic xmlns:a="http://schemas.openxmlformats.org/drawingml/2006/main">
+              <a:graphicData uri="http://schemas.openxmlformats.org/drawingml/2006/picture">
+                <pic:pic xmlns:pic="http://schemas.openxmlformats.org/drawingml/2006/picture">
+                  <pic:nvPicPr>
+                    <pic:cNvPr id="0" name="Picture 16" descr="../TypeChecker/Tests/TestCasesAndResults/IfElse1Test.png"/>
+                    <pic:cNvPicPr>
+                      <a:picLocks noChangeAspect="1" noChangeArrowheads="1"/>
+                    </pic:cNvPicPr>
+                  </pic:nvPicPr>
+                  <pic:blipFill>
+                    <a:blip r:embed="rId23">
+                      <a:extLst>
+                        <a:ext uri="{28A0092B-C50C-407E-A947-70E740481C1C}">
+                          <a14:useLocalDpi xmlns:a14="http://schemas.microsoft.com/office/drawing/2010/main" val="0"/>
+                        </a:ext>
+                      </a:extLst>
+                    </a:blip>
+                    <a:srcRect/>
+                    <a:stretch>
+                      <a:fillRect/>
+                    </a:stretch>
+                  </pic:blipFill>
+                  <pic:spPr bwMode="auto">
+                    <a:xfrm>
+                      <a:off x="0" y="0"/>
+                      <a:ext cx="5124450" cy="8220710"/>
+                    </a:xfrm>
+                    <a:prstGeom prst="rect">
+                      <a:avLst/>
+                    </a:prstGeom>
+                    <a:noFill/>
+                    <a:ln>
+                      <a:noFill/>
+                    </a:ln>
+                  </pic:spPr>
+                </pic:pic>
+              </a:graphicData>
+            </a:graphic>
+          </wp:inline>
+        </w:drawing>
+      </w:r>
+      <w:r>
+        <w:lastRenderedPageBreak/>
+        <w:t>TestIfElse2.csx</w:t>
+      </w:r>
+      <w:r>
+        <w:rPr>
+          <w:noProof/>
+        </w:rPr>
+        <w:drawing>
+          <wp:inline distT="0" distB="0" distL="0" distR="0" wp14:anchorId="3B036C64" wp14:editId="24DCD556">
+            <wp:extent cx="5577205" cy="1014095"/>
+            <wp:effectExtent l="0" t="0" r="10795" b="1905"/>
+            <wp:docPr id="17" name="Picture 17" descr="../TypeChecker/Tests/TestCasesAndResults/ifElse2Results.png"/>
+            <wp:cNvGraphicFramePr>
+              <a:graphicFrameLocks xmlns:a="http://schemas.openxmlformats.org/drawingml/2006/main" noChangeAspect="1"/>
+            </wp:cNvGraphicFramePr>
+            <a:graphic xmlns:a="http://schemas.openxmlformats.org/drawingml/2006/main">
+              <a:graphicData uri="http://schemas.openxmlformats.org/drawingml/2006/picture">
+                <pic:pic xmlns:pic="http://schemas.openxmlformats.org/drawingml/2006/picture">
+                  <pic:nvPicPr>
+                    <pic:cNvPr id="0" name="Picture 17" descr="../TypeChecker/Tests/TestCasesAndResults/ifElse2Results.png"/>
+                    <pic:cNvPicPr>
+                      <a:picLocks noChangeAspect="1" noChangeArrowheads="1"/>
+                    </pic:cNvPicPr>
+                  </pic:nvPicPr>
+                  <pic:blipFill>
+                    <a:blip r:embed="rId24">
+                      <a:extLst>
+                        <a:ext uri="{28A0092B-C50C-407E-A947-70E740481C1C}">
+                          <a14:useLocalDpi xmlns:a14="http://schemas.microsoft.com/office/drawing/2010/main" val="0"/>
+                        </a:ext>
+                      </a:extLst>
+                    </a:blip>
+                    <a:srcRect/>
+                    <a:stretch>
+                      <a:fillRect/>
+                    </a:stretch>
+                  </pic:blipFill>
+                  <pic:spPr bwMode="auto">
+                    <a:xfrm>
+                      <a:off x="0" y="0"/>
+                      <a:ext cx="5577205" cy="1014095"/>
+                    </a:xfrm>
+                    <a:prstGeom prst="rect">
+                      <a:avLst/>
+                    </a:prstGeom>
+                    <a:noFill/>
+                    <a:ln>
+                      <a:noFill/>
+                    </a:ln>
+                  </pic:spPr>
+                </pic:pic>
+              </a:graphicData>
+            </a:graphic>
+          </wp:inline>
+        </w:drawing>
+      </w:r>
+      <w:r>
+        <w:rPr>
+          <w:noProof/>
+        </w:rPr>
+        <w:drawing>
+          <wp:inline distT="0" distB="0" distL="0" distR="0" wp14:anchorId="364243B2" wp14:editId="32A4FE2D">
+            <wp:extent cx="5939155" cy="6075045"/>
+            <wp:effectExtent l="0" t="0" r="4445" b="0"/>
+            <wp:docPr id="18" name="Picture 18" descr="../TypeChecker/Tests/TestCasesAndResults/IfElse2Test.png"/>
+            <wp:cNvGraphicFramePr>
+              <a:graphicFrameLocks xmlns:a="http://schemas.openxmlformats.org/drawingml/2006/main" noChangeAspect="1"/>
+            </wp:cNvGraphicFramePr>
+            <a:graphic xmlns:a="http://schemas.openxmlformats.org/drawingml/2006/main">
+              <a:graphicData uri="http://schemas.openxmlformats.org/drawingml/2006/picture">
+                <pic:pic xmlns:pic="http://schemas.openxmlformats.org/drawingml/2006/picture">
+                  <pic:nvPicPr>
+                    <pic:cNvPr id="0" name="Picture 18" descr="../TypeChecker/Tests/TestCasesAndResults/IfElse2Test.png"/>
+                    <pic:cNvPicPr>
+                      <a:picLocks noChangeAspect="1" noChangeArrowheads="1"/>
+                    </pic:cNvPicPr>
+                  </pic:nvPicPr>
+                  <pic:blipFill>
+                    <a:blip r:embed="rId25">
+                      <a:extLst>
+                        <a:ext uri="{28A0092B-C50C-407E-A947-70E740481C1C}">
+                          <a14:useLocalDpi xmlns:a14="http://schemas.microsoft.com/office/drawing/2010/main" val="0"/>
+                        </a:ext>
+                      </a:extLst>
+                    </a:blip>
+                    <a:srcRect/>
+                    <a:stretch>
+                      <a:fillRect/>
+                    </a:stretch>
+                  </pic:blipFill>
+                  <pic:spPr bwMode="auto">
+                    <a:xfrm>
+                      <a:off x="0" y="0"/>
+                      <a:ext cx="5939155" cy="6075045"/>
+                    </a:xfrm>
+                    <a:prstGeom prst="rect">
+                      <a:avLst/>
+                    </a:prstGeom>
+                    <a:noFill/>
+                    <a:ln>
+                      <a:noFill/>
+                    </a:ln>
+                  </pic:spPr>
+                </pic:pic>
+              </a:graphicData>
+            </a:graphic>
+          </wp:inline>
+        </w:drawing>
+      </w:r>
+      <w:proofErr w:type="spellStart"/>
+      <w:r>
+        <w:t>TestIncrementDecrement.csx</w:t>
+      </w:r>
+      <w:proofErr w:type="spellEnd"/>
+      <w:r>
+        <w:rPr>
+          <w:noProof/>
+        </w:rPr>
+        <w:lastRenderedPageBreak/>
+        <w:drawing>
+          <wp:inline distT="0" distB="0" distL="0" distR="0" wp14:anchorId="2BE88225" wp14:editId="1F4C0524">
+            <wp:extent cx="5939155" cy="1186180"/>
+            <wp:effectExtent l="0" t="0" r="4445" b="7620"/>
+            <wp:docPr id="19" name="Picture 19" descr="../TypeChecker/Tests/TestCasesAndResults/IncrementDecrementResults.png"/>
+            <wp:cNvGraphicFramePr>
+              <a:graphicFrameLocks xmlns:a="http://schemas.openxmlformats.org/drawingml/2006/main" noChangeAspect="1"/>
+            </wp:cNvGraphicFramePr>
+            <a:graphic xmlns:a="http://schemas.openxmlformats.org/drawingml/2006/main">
+              <a:graphicData uri="http://schemas.openxmlformats.org/drawingml/2006/picture">
+                <pic:pic xmlns:pic="http://schemas.openxmlformats.org/drawingml/2006/picture">
+                  <pic:nvPicPr>
+                    <pic:cNvPr id="0" name="Picture 19" descr="../TypeChecker/Tests/TestCasesAndResults/IncrementDecrementResults.png"/>
+                    <pic:cNvPicPr>
+                      <a:picLocks noChangeAspect="1" noChangeArrowheads="1"/>
+                    </pic:cNvPicPr>
+                  </pic:nvPicPr>
+                  <pic:blipFill>
+                    <a:blip r:embed="rId26">
+                      <a:extLst>
+                        <a:ext uri="{28A0092B-C50C-407E-A947-70E740481C1C}">
+                          <a14:useLocalDpi xmlns:a14="http://schemas.microsoft.com/office/drawing/2010/main" val="0"/>
+                        </a:ext>
+                      </a:extLst>
+                    </a:blip>
+                    <a:srcRect/>
+                    <a:stretch>
+                      <a:fillRect/>
+                    </a:stretch>
+                  </pic:blipFill>
+                  <pic:spPr bwMode="auto">
+                    <a:xfrm>
+                      <a:off x="0" y="0"/>
+                      <a:ext cx="5939155" cy="1186180"/>
+                    </a:xfrm>
+                    <a:prstGeom prst="rect">
+                      <a:avLst/>
+                    </a:prstGeom>
+                    <a:noFill/>
+                    <a:ln>
+                      <a:noFill/>
+                    </a:ln>
+                  </pic:spPr>
+                </pic:pic>
+              </a:graphicData>
+            </a:graphic>
+          </wp:inline>
+        </w:drawing>
+      </w:r>
+      <w:r>
+        <w:rPr>
+          <w:noProof/>
+        </w:rPr>
+        <w:drawing>
+          <wp:inline distT="0" distB="0" distL="0" distR="0" wp14:anchorId="532C2759" wp14:editId="2B6900E3">
+            <wp:extent cx="5939155" cy="6808470"/>
+            <wp:effectExtent l="0" t="0" r="4445" b="0"/>
+            <wp:docPr id="20" name="Picture 20" descr="../TypeChecker/Tests/TestCasesAndResults/IncrementDecrementTest.png"/>
+            <wp:cNvGraphicFramePr>
+              <a:graphicFrameLocks xmlns:a="http://schemas.openxmlformats.org/drawingml/2006/main" noChangeAspect="1"/>
+            </wp:cNvGraphicFramePr>
+            <a:graphic xmlns:a="http://schemas.openxmlformats.org/drawingml/2006/main">
+              <a:graphicData uri="http://schemas.openxmlformats.org/drawingml/2006/picture">
+                <pic:pic xmlns:pic="http://schemas.openxmlformats.org/drawingml/2006/picture">
+                  <pic:nvPicPr>
+                    <pic:cNvPr id="0" name="Picture 20" descr="../TypeChecker/Tests/TestCasesAndResults/IncrementDecrementTest.png"/>
+                    <pic:cNvPicPr>
+                      <a:picLocks noChangeAspect="1" noChangeArrowheads="1"/>
+                    </pic:cNvPicPr>
+                  </pic:nvPicPr>
+                  <pic:blipFill>
+                    <a:blip r:embed="rId27">
+                      <a:extLst>
+                        <a:ext uri="{28A0092B-C50C-407E-A947-70E740481C1C}">
+                          <a14:useLocalDpi xmlns:a14="http://schemas.microsoft.com/office/drawing/2010/main" val="0"/>
+                        </a:ext>
+                      </a:extLst>
+                    </a:blip>
+                    <a:srcRect/>
+                    <a:stretch>
+                      <a:fillRect/>
+                    </a:stretch>
+                  </pic:blipFill>
+                  <pic:spPr bwMode="auto">
+                    <a:xfrm>
+                      <a:off x="0" y="0"/>
+                      <a:ext cx="5939155" cy="6808470"/>
+                    </a:xfrm>
+                    <a:prstGeom prst="rect">
+                      <a:avLst/>
+                    </a:prstGeom>
+                    <a:noFill/>
+                    <a:ln>
+                      <a:noFill/>
+                    </a:ln>
+                  </pic:spPr>
+                </pic:pic>
+              </a:graphicData>
+            </a:graphic>
+          </wp:inline>
+        </w:drawing>
+      </w:r>
+      <w:r>
+        <w:lastRenderedPageBreak/>
+        <w:t>TestReadPrint2.csx</w:t>
+      </w:r>
+      <w:r>
+        <w:rPr>
+          <w:noProof/>
+        </w:rPr>
+        <w:drawing>
+          <wp:inline distT="0" distB="0" distL="0" distR="0" wp14:anchorId="2734A17A" wp14:editId="5ED2EA71">
+            <wp:extent cx="5939155" cy="1575435"/>
+            <wp:effectExtent l="0" t="0" r="4445" b="0"/>
+            <wp:docPr id="21" name="Picture 21" descr="../TypeChecker/Tests/TestCasesAndResults/ReadPrint2Results.png"/>
+            <wp:cNvGraphicFramePr>
+              <a:graphicFrameLocks xmlns:a="http://schemas.openxmlformats.org/drawingml/2006/main" noChangeAspect="1"/>
+            </wp:cNvGraphicFramePr>
+            <a:graphic xmlns:a="http://schemas.openxmlformats.org/drawingml/2006/main">
+              <a:graphicData uri="http://schemas.openxmlformats.org/drawingml/2006/picture">
+                <pic:pic xmlns:pic="http://schemas.openxmlformats.org/drawingml/2006/picture">
+                  <pic:nvPicPr>
+                    <pic:cNvPr id="0" name="Picture 21" descr="../TypeChecker/Tests/TestCasesAndResults/ReadPrint2Results.png"/>
+                    <pic:cNvPicPr>
+                      <a:picLocks noChangeAspect="1" noChangeArrowheads="1"/>
+                    </pic:cNvPicPr>
+                  </pic:nvPicPr>
+                  <pic:blipFill>
+                    <a:blip r:embed="rId28">
+                      <a:extLst>
+                        <a:ext uri="{28A0092B-C50C-407E-A947-70E740481C1C}">
+                          <a14:useLocalDpi xmlns:a14="http://schemas.microsoft.com/office/drawing/2010/main" val="0"/>
+                        </a:ext>
+                      </a:extLst>
+                    </a:blip>
+                    <a:srcRect/>
+                    <a:stretch>
+                      <a:fillRect/>
+                    </a:stretch>
+                  </pic:blipFill>
+                  <pic:spPr bwMode="auto">
+                    <a:xfrm>
+                      <a:off x="0" y="0"/>
+                      <a:ext cx="5939155" cy="1575435"/>
+                    </a:xfrm>
+                    <a:prstGeom prst="rect">
+                      <a:avLst/>
+                    </a:prstGeom>
+                    <a:noFill/>
+                    <a:ln>
+                      <a:noFill/>
+                    </a:ln>
+                  </pic:spPr>
+                </pic:pic>
+              </a:graphicData>
+            </a:graphic>
+          </wp:inline>
+        </w:drawing>
+      </w:r>
+      <w:r>
+        <w:rPr>
+          <w:noProof/>
+        </w:rPr>
+        <w:drawing>
+          <wp:inline distT="0" distB="0" distL="0" distR="0" wp14:anchorId="32CAF148" wp14:editId="5711CF1C">
+            <wp:extent cx="5939155" cy="4363720"/>
+            <wp:effectExtent l="0" t="0" r="4445" b="5080"/>
+            <wp:docPr id="22" name="Picture 22" descr="../TypeChecker/Tests/TestCasesAndResults/ReadPrint2Test.png"/>
+            <wp:cNvGraphicFramePr>
+              <a:graphicFrameLocks xmlns:a="http://schemas.openxmlformats.org/drawingml/2006/main" noChangeAspect="1"/>
+            </wp:cNvGraphicFramePr>
+            <a:graphic xmlns:a="http://schemas.openxmlformats.org/drawingml/2006/main">
+              <a:graphicData uri="http://schemas.openxmlformats.org/drawingml/2006/picture">
+                <pic:pic xmlns:pic="http://schemas.openxmlformats.org/drawingml/2006/picture">
+                  <pic:nvPicPr>
+                    <pic:cNvPr id="0" name="Picture 22" descr="../TypeChecker/Tests/TestCasesAndResults/ReadPrint2Test.png"/>
+                    <pic:cNvPicPr>
+                      <a:picLocks noChangeAspect="1" noChangeArrowheads="1"/>
+                    </pic:cNvPicPr>
+                  </pic:nvPicPr>
+                  <pic:blipFill>
+                    <a:blip r:embed="rId29">
+                      <a:extLst>
+                        <a:ext uri="{28A0092B-C50C-407E-A947-70E740481C1C}">
+                          <a14:useLocalDpi xmlns:a14="http://schemas.microsoft.com/office/drawing/2010/main" val="0"/>
+                        </a:ext>
+                      </a:extLst>
+                    </a:blip>
+                    <a:srcRect/>
+                    <a:stretch>
+                      <a:fillRect/>
+                    </a:stretch>
+                  </pic:blipFill>
+                  <pic:spPr bwMode="auto">
+                    <a:xfrm>
+                      <a:off x="0" y="0"/>
+                      <a:ext cx="5939155" cy="4363720"/>
+                    </a:xfrm>
+                    <a:prstGeom prst="rect">
+                      <a:avLst/>
+                    </a:prstGeom>
+                    <a:noFill/>
+                    <a:ln>
+                      <a:noFill/>
+                    </a:ln>
+                  </pic:spPr>
+                </pic:pic>
+              </a:graphicData>
+            </a:graphic>
+          </wp:inline>
+        </w:drawing>
+      </w:r>
+      <w:proofErr w:type="spellStart"/>
+      <w:r>
+        <w:t>TestReadPrint.csxx</w:t>
+      </w:r>
+      <w:proofErr w:type="spellEnd"/>
+      <w:r>
+        <w:rPr>
+          <w:noProof/>
+        </w:rPr>
+        <w:lastRenderedPageBreak/>
+        <w:drawing>
+          <wp:inline distT="0" distB="0" distL="0" distR="0" wp14:anchorId="43C4F190" wp14:editId="0692B227">
+            <wp:extent cx="5939155" cy="1031875"/>
+            <wp:effectExtent l="0" t="0" r="4445" b="9525"/>
+            <wp:docPr id="23" name="Picture 23" descr="../TypeChecker/Tests/TestCasesAndResults/ReadPrintResults.png"/>
+            <wp:cNvGraphicFramePr>
+              <a:graphicFrameLocks xmlns:a="http://schemas.openxmlformats.org/drawingml/2006/main" noChangeAspect="1"/>
+            </wp:cNvGraphicFramePr>
+            <a:graphic xmlns:a="http://schemas.openxmlformats.org/drawingml/2006/main">
+              <a:graphicData uri="http://schemas.openxmlformats.org/drawingml/2006/picture">
+                <pic:pic xmlns:pic="http://schemas.openxmlformats.org/drawingml/2006/picture">
+                  <pic:nvPicPr>
+                    <pic:cNvPr id="0" name="Picture 23" descr="../TypeChecker/Tests/TestCasesAndResults/ReadPrintResults.png"/>
+                    <pic:cNvPicPr>
+                      <a:picLocks noChangeAspect="1" noChangeArrowheads="1"/>
+                    </pic:cNvPicPr>
+                  </pic:nvPicPr>
+                  <pic:blipFill>
+                    <a:blip r:embed="rId30">
+                      <a:extLst>
+                        <a:ext uri="{28A0092B-C50C-407E-A947-70E740481C1C}">
+                          <a14:useLocalDpi xmlns:a14="http://schemas.microsoft.com/office/drawing/2010/main" val="0"/>
+                        </a:ext>
+                      </a:extLst>
+                    </a:blip>
+                    <a:srcRect/>
+                    <a:stretch>
+                      <a:fillRect/>
+                    </a:stretch>
+                  </pic:blipFill>
+                  <pic:spPr bwMode="auto">
+                    <a:xfrm>
+                      <a:off x="0" y="0"/>
+                      <a:ext cx="5939155" cy="1031875"/>
+                    </a:xfrm>
+                    <a:prstGeom prst="rect">
+                      <a:avLst/>
+                    </a:prstGeom>
+                    <a:noFill/>
+                    <a:ln>
+                      <a:noFill/>
+                    </a:ln>
+                  </pic:spPr>
+                </pic:pic>
+              </a:graphicData>
+            </a:graphic>
+          </wp:inline>
+        </w:drawing>
+      </w:r>
+      <w:r>
+        <w:rPr>
+          <w:noProof/>
+        </w:rPr>
+        <w:lastRenderedPageBreak/>
+        <w:drawing>
+          <wp:inline distT="0" distB="0" distL="0" distR="0" wp14:anchorId="217F7B42" wp14:editId="58CEB109">
+            <wp:extent cx="3223260" cy="8220710"/>
+            <wp:effectExtent l="0" t="0" r="2540" b="8890"/>
+            <wp:docPr id="24" name="Picture 24" descr="../TypeChecker/Tests/TestCasesAndResults/ReadPrintTest.png"/>
+            <wp:cNvGraphicFramePr>
+              <a:graphicFrameLocks xmlns:a="http://schemas.openxmlformats.org/drawingml/2006/main" noChangeAspect="1"/>
+            </wp:cNvGraphicFramePr>
+            <a:graphic xmlns:a="http://schemas.openxmlformats.org/drawingml/2006/main">
+              <a:graphicData uri="http://schemas.openxmlformats.org/drawingml/2006/picture">
+                <pic:pic xmlns:pic="http://schemas.openxmlformats.org/drawingml/2006/picture">
+                  <pic:nvPicPr>
+                    <pic:cNvPr id="0" name="Picture 24" descr="../TypeChecker/Tests/TestCasesAndResults/ReadPrintTest.png"/>
+                    <pic:cNvPicPr>
+                      <a:picLocks noChangeAspect="1" noChangeArrowheads="1"/>
+                    </pic:cNvPicPr>
+                  </pic:nvPicPr>
+                  <pic:blipFill>
+                    <a:blip r:embed="rId31">
+                      <a:extLst>
+                        <a:ext uri="{28A0092B-C50C-407E-A947-70E740481C1C}">
+                          <a14:useLocalDpi xmlns:a14="http://schemas.microsoft.com/office/drawing/2010/main" val="0"/>
+                        </a:ext>
+                      </a:extLst>
+                    </a:blip>
+                    <a:srcRect/>
+                    <a:stretch>
+                      <a:fillRect/>
+                    </a:stretch>
+                  </pic:blipFill>
+                  <pic:spPr bwMode="auto">
+                    <a:xfrm>
+                      <a:off x="0" y="0"/>
+                      <a:ext cx="3223260" cy="8220710"/>
+                    </a:xfrm>
+                    <a:prstGeom prst="rect">
+                      <a:avLst/>
+                    </a:prstGeom>
+                    <a:noFill/>
+                    <a:ln>
+                      <a:noFill/>
+                    </a:ln>
+                  </pic:spPr>
+                </pic:pic>
+              </a:graphicData>
+            </a:graphic>
+          </wp:inline>
+        </w:drawing>
+      </w:r>
+    </w:p>
+    <w:p>
+      <w:pPr>
+        <w:pStyle w:val="Heading1"/>
+      </w:pPr>
+      <w:r>
+        <w:lastRenderedPageBreak/>
         <w:t>Test1.csx</w:t>
       </w:r>
       <w:r>
@@ -1494,7 +1619,7 @@
                     </pic:cNvPicPr>
                   </pic:nvPicPr>
                   <pic:blipFill>
-                    <a:blip r:embed="rId30">
+                    <a:blip r:embed="rId32">
                       <a:extLst>
                         <a:ext uri="{28A0092B-C50C-407E-A947-70E740481C1C}">
                           <a14:useLocalDpi xmlns:a14="http://schemas.microsoft.com/office/drawing/2010/main" val="0"/>
@@ -1548,7 +1673,7 @@
                     </pic:cNvPicPr>
                   </pic:nvPicPr>
                   <pic:blipFill>
-                    <a:blip r:embed="rId31">
+                    <a:blip r:embed="rId33">
                       <a:extLst>
                         <a:ext uri="{28A0092B-C50C-407E-A947-70E740481C1C}">
                           <a14:useLocalDpi xmlns:a14="http://schemas.microsoft.com/office/drawing/2010/main" val="0"/>
@@ -1607,7 +1732,7 @@
                     </pic:cNvPicPr>
                   </pic:nvPicPr>
                   <pic:blipFill>
-                    <a:blip r:embed="rId32">
+                    <a:blip r:embed="rId34">
                       <a:extLst>
                         <a:ext uri="{28A0092B-C50C-407E-A947-70E740481C1C}">
                           <a14:useLocalDpi xmlns:a14="http://schemas.microsoft.com/office/drawing/2010/main" val="0"/>
@@ -1661,7 +1786,7 @@
                     </pic:cNvPicPr>
                   </pic:nvPicPr>
                   <pic:blipFill>
-                    <a:blip r:embed="rId33">
+                    <a:blip r:embed="rId35">
                       <a:extLst>
                         <a:ext uri="{28A0092B-C50C-407E-A947-70E740481C1C}">
                           <a14:useLocalDpi xmlns:a14="http://schemas.microsoft.com/office/drawing/2010/main" val="0"/>
@@ -1720,7 +1845,7 @@
                     </pic:cNvPicPr>
                   </pic:nvPicPr>
                   <pic:blipFill>
-                    <a:blip r:embed="rId34">
+                    <a:blip r:embed="rId36">
                       <a:extLst>
                         <a:ext uri="{28A0092B-C50C-407E-A947-70E740481C1C}">
                           <a14:useLocalDpi xmlns:a14="http://schemas.microsoft.com/office/drawing/2010/main" val="0"/>
@@ -1774,7 +1899,7 @@
                     </pic:cNvPicPr>
                   </pic:nvPicPr>
                   <pic:blipFill>
-                    <a:blip r:embed="rId35">
+                    <a:blip r:embed="rId37">
                       <a:extLst>
                         <a:ext uri="{28A0092B-C50C-407E-A947-70E740481C1C}">
                           <a14:useLocalDpi xmlns:a14="http://schemas.microsoft.com/office/drawing/2010/main" val="0"/>
@@ -1831,7 +1956,7 @@
                     </pic:cNvPicPr>
                   </pic:nvPicPr>
                   <pic:blipFill>
-                    <a:blip r:embed="rId36">
+                    <a:blip r:embed="rId38">
                       <a:extLst>
                         <a:ext uri="{28A0092B-C50C-407E-A947-70E740481C1C}">
                           <a14:useLocalDpi xmlns:a14="http://schemas.microsoft.com/office/drawing/2010/main" val="0"/>
@@ -1884,7 +2009,7 @@
                     </pic:cNvPicPr>
                   </pic:nvPicPr>
                   <pic:blipFill>
-                    <a:blip r:embed="rId37">
+                    <a:blip r:embed="rId39">
                       <a:extLst>
                         <a:ext uri="{28A0092B-C50C-407E-A947-70E740481C1C}">
                           <a14:useLocalDpi xmlns:a14="http://schemas.microsoft.com/office/drawing/2010/main" val="0"/>

</xml_diff>

<commit_message>
* Formatted the documentation.
</commit_message>
<xml_diff>
--- a/ProjectDocumentation.docx
+++ b/ProjectDocumentation.docx
@@ -1,6 +1,6 @@
 
 <file path=word/document.xml><?xml version="1.0" encoding="utf-8"?>
-<w:document xmlns:wpc="http://schemas.microsoft.com/office/word/2010/wordprocessingCanvas" xmlns:mo="http://schemas.microsoft.com/office/mac/office/2008/main" xmlns:mc="http://schemas.openxmlformats.org/markup-compatibility/2006" xmlns:mv="urn:schemas-microsoft-com:mac:vml" xmlns:o="urn:schemas-microsoft-com:office:office" xmlns:r="http://schemas.openxmlformats.org/officeDocument/2006/relationships" xmlns:m="http://schemas.openxmlformats.org/officeDocument/2006/math" xmlns:v="urn:schemas-microsoft-com:vml" xmlns:wp14="http://schemas.microsoft.com/office/word/2010/wordprocessingDrawing" xmlns:wp="http://schemas.openxmlformats.org/drawingml/2006/wordprocessingDrawing" xmlns:w10="urn:schemas-microsoft-com:office:word" xmlns:w="http://schemas.openxmlformats.org/wordprocessingml/2006/main" xmlns:w14="http://schemas.microsoft.com/office/word/2010/wordml" xmlns:w15="http://schemas.microsoft.com/office/word/2012/wordml" xmlns:wpg="http://schemas.microsoft.com/office/word/2010/wordprocessingGroup" xmlns:wpi="http://schemas.microsoft.com/office/word/2010/wordprocessingInk" xmlns:wne="http://schemas.microsoft.com/office/word/2006/wordml" xmlns:wps="http://schemas.microsoft.com/office/word/2010/wordprocessingShape" mc:Ignorable="w14 w15 wp14">
+<w:document xmlns:wpc="http://schemas.microsoft.com/office/word/2010/wordprocessingCanvas" xmlns:mc="http://schemas.openxmlformats.org/markup-compatibility/2006" xmlns:o="urn:schemas-microsoft-com:office:office" xmlns:r="http://schemas.openxmlformats.org/officeDocument/2006/relationships" xmlns:m="http://schemas.openxmlformats.org/officeDocument/2006/math" xmlns:v="urn:schemas-microsoft-com:vml" xmlns:wp14="http://schemas.microsoft.com/office/word/2010/wordprocessingDrawing" xmlns:wp="http://schemas.openxmlformats.org/drawingml/2006/wordprocessingDrawing" xmlns:w10="urn:schemas-microsoft-com:office:word" xmlns:w="http://schemas.openxmlformats.org/wordprocessingml/2006/main" xmlns:w14="http://schemas.microsoft.com/office/word/2010/wordml" xmlns:w15="http://schemas.microsoft.com/office/word/2012/wordml" xmlns:wpg="http://schemas.microsoft.com/office/word/2010/wordprocessingGroup" xmlns:wpi="http://schemas.microsoft.com/office/word/2010/wordprocessingInk" xmlns:wne="http://schemas.microsoft.com/office/word/2006/wordml" xmlns:wps="http://schemas.microsoft.com/office/word/2010/wordprocessingShape" mc:Ignorable="w14 w15 wp14">
   <w:body>
     <w:p>
       <w:r>
@@ -78,6 +78,19 @@
           <w:b/>
         </w:rPr>
         <w:t>Test Input/Results:</w:t>
+      </w:r>
+    </w:p>
+    <w:p>
+      <w:pPr>
+        <w:rPr>
+          <w:b/>
+        </w:rPr>
+      </w:pPr>
+      <w:r>
+        <w:rPr>
+          <w:b/>
+        </w:rPr>
+        <w:br w:type="page"/>
       </w:r>
     </w:p>
     <w:p>
@@ -205,9 +218,23 @@
     </w:p>
     <w:p>
       <w:pPr>
+        <w:rPr>
+          <w:rFonts w:asciiTheme="majorHAnsi" w:eastAsiaTheme="majorEastAsia" w:hAnsiTheme="majorHAnsi" w:cstheme="majorBidi"/>
+          <w:color w:val="2E74B5" w:themeColor="accent1" w:themeShade="BF"/>
+          <w:sz w:val="32"/>
+          <w:szCs w:val="32"/>
+        </w:rPr>
+      </w:pPr>
+      <w:r>
+        <w:br w:type="page"/>
+      </w:r>
+    </w:p>
+    <w:p>
+      <w:pPr>
         <w:pStyle w:val="Heading1"/>
       </w:pPr>
       <w:r>
+        <w:lastRenderedPageBreak/>
         <w:t>TestExpr.csx</w:t>
       </w:r>
     </w:p>
@@ -219,7 +246,6 @@
         <w:rPr>
           <w:noProof/>
         </w:rPr>
-        <w:lastRenderedPageBreak/>
         <w:drawing>
           <wp:inline distT="0" distB="0" distL="0" distR="0" wp14:anchorId="0216FF7C" wp14:editId="0EBFA2A3">
             <wp:extent cx="5939155" cy="1856105"/>
@@ -325,24 +351,34 @@
     </w:p>
     <w:p>
       <w:pPr>
+        <w:rPr>
+          <w:rFonts w:asciiTheme="majorHAnsi" w:eastAsiaTheme="majorEastAsia" w:hAnsiTheme="majorHAnsi" w:cstheme="majorBidi"/>
+          <w:color w:val="2E74B5" w:themeColor="accent1" w:themeShade="BF"/>
+          <w:sz w:val="32"/>
+          <w:szCs w:val="32"/>
+        </w:rPr>
+      </w:pPr>
+      <w:r>
+        <w:br w:type="page"/>
+      </w:r>
+    </w:p>
+    <w:p>
+      <w:pPr>
         <w:pStyle w:val="Heading1"/>
       </w:pPr>
       <w:r>
+        <w:lastRenderedPageBreak/>
         <w:t>TestForLoop.csx</w:t>
       </w:r>
     </w:p>
     <w:p>
       <w:pPr>
         <w:pStyle w:val="Heading1"/>
-        <w:rPr>
-          <w:noProof/>
-        </w:rPr>
-      </w:pPr>
-      <w:r>
-        <w:rPr>
-          <w:noProof/>
-        </w:rPr>
-        <w:lastRenderedPageBreak/>
+      </w:pPr>
+      <w:r>
+        <w:rPr>
+          <w:noProof/>
+        </w:rPr>
         <w:drawing>
           <wp:inline distT="0" distB="0" distL="0" distR="0" wp14:anchorId="0C6469DB" wp14:editId="5B4957D2">
             <wp:extent cx="3223260" cy="697230"/>
@@ -448,27 +484,48 @@
       <w:r>
         <w:t xml:space="preserve"> </w:t>
       </w:r>
-      <w:r>
+    </w:p>
+    <w:p>
+      <w:pPr>
+        <w:rPr>
+          <w:rFonts w:asciiTheme="majorHAnsi" w:eastAsiaTheme="majorEastAsia" w:hAnsiTheme="majorHAnsi" w:cstheme="majorBidi"/>
+          <w:color w:val="2E74B5" w:themeColor="accent1" w:themeShade="BF"/>
+          <w:sz w:val="32"/>
+          <w:szCs w:val="32"/>
+        </w:rPr>
+      </w:pPr>
+      <w:r>
+        <w:br w:type="page"/>
+      </w:r>
+    </w:p>
+    <w:p>
+      <w:pPr>
+        <w:pStyle w:val="Heading1"/>
+      </w:pPr>
+      <w:r>
+        <w:lastRenderedPageBreak/>
         <w:t>TestForLoop2.csx</w:t>
       </w:r>
+    </w:p>
+    <w:p>
+      <w:pPr>
+        <w:pStyle w:val="Heading1"/>
+        <w:rPr>
+          <w:noProof/>
+        </w:rPr>
+      </w:pPr>
       <w:r>
         <w:rPr>
           <w:noProof/>
         </w:rPr>
         <w:t xml:space="preserve"> </w:t>
       </w:r>
-    </w:p>
-    <w:p>
-      <w:pPr>
-        <w:pStyle w:val="Heading1"/>
-      </w:pPr>
-      <w:r>
-        <w:rPr>
-          <w:noProof/>
-        </w:rPr>
-        <w:lastRenderedPageBreak/>
-        <w:drawing>
-          <wp:inline distT="0" distB="0" distL="0" distR="0" wp14:anchorId="5461FC38" wp14:editId="08678B00">
+      <w:r>
+        <w:rPr>
+          <w:noProof/>
+        </w:rPr>
+        <w:drawing>
+          <wp:inline distT="0" distB="0" distL="0" distR="0" wp14:anchorId="2E9D88CA" wp14:editId="6C957BC1">
             <wp:extent cx="4354830" cy="959485"/>
             <wp:effectExtent l="0" t="0" r="0" b="5715"/>
             <wp:docPr id="75" name="Picture 75" descr="Tests/TestCasesAndResults/ForLoop2Results.png"/>
@@ -521,7 +578,7 @@
           <w:noProof/>
         </w:rPr>
         <w:drawing>
-          <wp:inline distT="0" distB="0" distL="0" distR="0" wp14:anchorId="2698AFD9" wp14:editId="76B72E61">
+          <wp:inline distT="0" distB="0" distL="0" distR="0" wp14:anchorId="18E0104C" wp14:editId="66DDEAAE">
             <wp:extent cx="5803265" cy="5541010"/>
             <wp:effectExtent l="0" t="0" r="0" b="0"/>
             <wp:docPr id="8" name="Picture 8" descr="../TypeChecker/Tests/TestCasesAndResults/ForLoop2Test.png"/>
@@ -569,7 +626,30 @@
           </wp:inline>
         </w:drawing>
       </w:r>
-      <w:r>
+    </w:p>
+    <w:p>
+      <w:pPr>
+        <w:rPr>
+          <w:rFonts w:asciiTheme="majorHAnsi" w:eastAsiaTheme="majorEastAsia" w:hAnsiTheme="majorHAnsi" w:cstheme="majorBidi"/>
+          <w:noProof/>
+          <w:color w:val="2E74B5" w:themeColor="accent1" w:themeShade="BF"/>
+          <w:sz w:val="32"/>
+          <w:szCs w:val="32"/>
+        </w:rPr>
+      </w:pPr>
+      <w:r>
+        <w:rPr>
+          <w:noProof/>
+        </w:rPr>
+        <w:br w:type="page"/>
+      </w:r>
+    </w:p>
+    <w:p>
+      <w:pPr>
+        <w:pStyle w:val="Heading1"/>
+      </w:pPr>
+      <w:r>
+        <w:lastRenderedPageBreak/>
         <w:t>TestFunctionCall2.csx</w:t>
       </w:r>
       <w:r>
@@ -629,7 +709,6 @@
         <w:rPr>
           <w:noProof/>
         </w:rPr>
-        <w:lastRenderedPageBreak/>
         <w:drawing>
           <wp:inline distT="0" distB="0" distL="0" distR="0" wp14:anchorId="5D84EEEB" wp14:editId="64519B42">
             <wp:extent cx="5966460" cy="3223260"/>
@@ -679,14 +758,32 @@
           </wp:inline>
         </w:drawing>
       </w:r>
-      <w:r>
+    </w:p>
+    <w:p>
+      <w:pPr>
+        <w:rPr>
+          <w:rFonts w:asciiTheme="majorHAnsi" w:eastAsiaTheme="majorEastAsia" w:hAnsiTheme="majorHAnsi" w:cstheme="majorBidi"/>
+          <w:color w:val="2E74B5" w:themeColor="accent1" w:themeShade="BF"/>
+          <w:sz w:val="32"/>
+          <w:szCs w:val="32"/>
+        </w:rPr>
+      </w:pPr>
+      <w:r>
+        <w:br w:type="page"/>
+      </w:r>
+    </w:p>
+    <w:p>
+      <w:pPr>
+        <w:pStyle w:val="Heading1"/>
+      </w:pPr>
+      <w:r>
+        <w:lastRenderedPageBreak/>
         <w:t>TestFunctionCall3.csx</w:t>
       </w:r>
       <w:r>
         <w:rPr>
           <w:noProof/>
         </w:rPr>
-        <w:lastRenderedPageBreak/>
         <w:drawing>
           <wp:inline distT="0" distB="0" distL="0" distR="0" wp14:anchorId="46E9FED4" wp14:editId="00B22029">
             <wp:extent cx="5486400" cy="1167765"/>
@@ -792,6 +889,19 @@
     </w:p>
     <w:p>
       <w:pPr>
+        <w:rPr>
+          <w:rFonts w:asciiTheme="majorHAnsi" w:eastAsiaTheme="majorEastAsia" w:hAnsiTheme="majorHAnsi" w:cstheme="majorBidi"/>
+          <w:color w:val="2E74B5" w:themeColor="accent1" w:themeShade="BF"/>
+          <w:sz w:val="32"/>
+          <w:szCs w:val="32"/>
+        </w:rPr>
+      </w:pPr>
+      <w:r>
+        <w:br w:type="page"/>
+      </w:r>
+    </w:p>
+    <w:p>
+      <w:pPr>
         <w:pStyle w:val="Heading1"/>
       </w:pPr>
       <w:r>
@@ -803,7 +913,7 @@
           <w:noProof/>
         </w:rPr>
         <w:drawing>
-          <wp:inline distT="0" distB="0" distL="0" distR="0" wp14:anchorId="76096DD2" wp14:editId="2A77E796">
+          <wp:inline distT="0" distB="0" distL="0" distR="0" wp14:anchorId="39239E71" wp14:editId="2682393B">
             <wp:extent cx="5939155" cy="1756410"/>
             <wp:effectExtent l="0" t="0" r="4445" b="0"/>
             <wp:docPr id="67" name="Picture 67" descr="Tests/TestCasesAndResults/FunctionCall4Results.png"/>
@@ -855,11 +965,10 @@
         <w:rPr>
           <w:noProof/>
         </w:rPr>
-        <w:lastRenderedPageBreak/>
-        <w:drawing>
-          <wp:inline distT="0" distB="0" distL="0" distR="0" wp14:anchorId="7378ECE6" wp14:editId="66397387">
-            <wp:extent cx="5939155" cy="6518275"/>
-            <wp:effectExtent l="0" t="0" r="4445" b="9525"/>
+        <w:drawing>
+          <wp:inline distT="0" distB="0" distL="0" distR="0" wp14:anchorId="760D94AB" wp14:editId="01D17BFE">
+            <wp:extent cx="4259062" cy="4674358"/>
+            <wp:effectExtent l="0" t="0" r="8255" b="0"/>
             <wp:docPr id="68" name="Picture 68" descr="Tests/TestCasesAndResults/FunctionCall4Test.png"/>
             <wp:cNvGraphicFramePr>
               <a:graphicFrameLocks xmlns:a="http://schemas.openxmlformats.org/drawingml/2006/main" noChangeAspect="1"/>
@@ -889,21 +998,34 @@
                   <pic:spPr bwMode="auto">
                     <a:xfrm>
                       <a:off x="0" y="0"/>
-                      <a:ext cx="5939155" cy="6518275"/>
-                    </a:xfrm>
-                    <a:prstGeom prst="rect">
-                      <a:avLst/>
-                    </a:prstGeom>
-                    <a:noFill/>
-                    <a:ln>
-                      <a:noFill/>
-                    </a:ln>
-                  </pic:spPr>
-                </pic:pic>
-              </a:graphicData>
-            </a:graphic>
-          </wp:inline>
-        </w:drawing>
+                      <a:ext cx="4263132" cy="4678825"/>
+                    </a:xfrm>
+                    <a:prstGeom prst="rect">
+                      <a:avLst/>
+                    </a:prstGeom>
+                    <a:noFill/>
+                    <a:ln>
+                      <a:noFill/>
+                    </a:ln>
+                  </pic:spPr>
+                </pic:pic>
+              </a:graphicData>
+            </a:graphic>
+          </wp:inline>
+        </w:drawing>
+      </w:r>
+    </w:p>
+    <w:p>
+      <w:pPr>
+        <w:rPr>
+          <w:rFonts w:asciiTheme="majorHAnsi" w:eastAsiaTheme="majorEastAsia" w:hAnsiTheme="majorHAnsi" w:cstheme="majorBidi"/>
+          <w:color w:val="2E74B5" w:themeColor="accent1" w:themeShade="BF"/>
+          <w:sz w:val="32"/>
+          <w:szCs w:val="32"/>
+        </w:rPr>
+      </w:pPr>
+      <w:r>
+        <w:br w:type="page"/>
       </w:r>
     </w:p>
     <w:p>
@@ -914,6 +1036,11 @@
         <w:lastRenderedPageBreak/>
         <w:t>TestFunctionCall.csx</w:t>
       </w:r>
+    </w:p>
+    <w:p>
+      <w:pPr>
+        <w:pStyle w:val="Heading1"/>
+      </w:pPr>
       <w:r>
         <w:rPr>
           <w:noProof/>
@@ -1020,7 +1147,26 @@
           </wp:inline>
         </w:drawing>
       </w:r>
-      <w:r>
+    </w:p>
+    <w:p>
+      <w:pPr>
+        <w:rPr>
+          <w:rFonts w:asciiTheme="majorHAnsi" w:eastAsiaTheme="majorEastAsia" w:hAnsiTheme="majorHAnsi" w:cstheme="majorBidi"/>
+          <w:color w:val="2E74B5" w:themeColor="accent1" w:themeShade="BF"/>
+          <w:sz w:val="32"/>
+          <w:szCs w:val="32"/>
+        </w:rPr>
+      </w:pPr>
+      <w:r>
+        <w:br w:type="page"/>
+      </w:r>
+    </w:p>
+    <w:p>
+      <w:pPr>
+        <w:pStyle w:val="Heading1"/>
+      </w:pPr>
+      <w:r>
+        <w:lastRenderedPageBreak/>
         <w:t>TestIfElse1.csx</w:t>
       </w:r>
     </w:p>
@@ -1032,7 +1178,6 @@
         <w:rPr>
           <w:noProof/>
         </w:rPr>
-        <w:lastRenderedPageBreak/>
         <w:drawing>
           <wp:inline distT="0" distB="0" distL="0" distR="0" wp14:anchorId="7EB421FB" wp14:editId="79B2A512">
             <wp:extent cx="4264025" cy="1240155"/>
@@ -1135,7 +1280,26 @@
           </wp:inline>
         </w:drawing>
       </w:r>
-      <w:r>
+    </w:p>
+    <w:p>
+      <w:pPr>
+        <w:rPr>
+          <w:rFonts w:asciiTheme="majorHAnsi" w:eastAsiaTheme="majorEastAsia" w:hAnsiTheme="majorHAnsi" w:cstheme="majorBidi"/>
+          <w:color w:val="2E74B5" w:themeColor="accent1" w:themeShade="BF"/>
+          <w:sz w:val="32"/>
+          <w:szCs w:val="32"/>
+        </w:rPr>
+      </w:pPr>
+      <w:r>
+        <w:br w:type="page"/>
+      </w:r>
+    </w:p>
+    <w:p>
+      <w:pPr>
+        <w:pStyle w:val="Heading1"/>
+      </w:pPr>
+      <w:r>
+        <w:lastRenderedPageBreak/>
         <w:t>TestIfElse2.csx</w:t>
       </w:r>
       <w:r>
@@ -1195,7 +1359,6 @@
         <w:rPr>
           <w:noProof/>
         </w:rPr>
-        <w:lastRenderedPageBreak/>
         <w:drawing>
           <wp:inline distT="0" distB="0" distL="0" distR="0" wp14:anchorId="364243B2" wp14:editId="32A4FE2D">
             <wp:extent cx="5939155" cy="6075045"/>
@@ -1245,7 +1408,26 @@
           </wp:inline>
         </w:drawing>
       </w:r>
-      <w:r>
+    </w:p>
+    <w:p>
+      <w:pPr>
+        <w:rPr>
+          <w:rFonts w:asciiTheme="majorHAnsi" w:eastAsiaTheme="majorEastAsia" w:hAnsiTheme="majorHAnsi" w:cstheme="majorBidi"/>
+          <w:color w:val="2E74B5" w:themeColor="accent1" w:themeShade="BF"/>
+          <w:sz w:val="32"/>
+          <w:szCs w:val="32"/>
+        </w:rPr>
+      </w:pPr>
+      <w:r>
+        <w:br w:type="page"/>
+      </w:r>
+    </w:p>
+    <w:p>
+      <w:pPr>
+        <w:pStyle w:val="Heading1"/>
+      </w:pPr>
+      <w:r>
+        <w:lastRenderedPageBreak/>
         <w:t>TestIncrementDecrement.csx</w:t>
       </w:r>
       <w:r>
@@ -1305,57 +1487,75 @@
         <w:rPr>
           <w:noProof/>
         </w:rPr>
+        <w:drawing>
+          <wp:inline distT="0" distB="0" distL="0" distR="0" wp14:anchorId="532C2759" wp14:editId="34E0A531">
+            <wp:extent cx="4387065" cy="5029200"/>
+            <wp:effectExtent l="0" t="0" r="0" b="0"/>
+            <wp:docPr id="20" name="Picture 20" descr="../TypeChecker/Tests/TestCasesAndResults/IncrementDecrementTest.png"/>
+            <wp:cNvGraphicFramePr>
+              <a:graphicFrameLocks xmlns:a="http://schemas.openxmlformats.org/drawingml/2006/main" noChangeAspect="1"/>
+            </wp:cNvGraphicFramePr>
+            <a:graphic xmlns:a="http://schemas.openxmlformats.org/drawingml/2006/main">
+              <a:graphicData uri="http://schemas.openxmlformats.org/drawingml/2006/picture">
+                <pic:pic xmlns:pic="http://schemas.openxmlformats.org/drawingml/2006/picture">
+                  <pic:nvPicPr>
+                    <pic:cNvPr id="0" name="Picture 20" descr="../TypeChecker/Tests/TestCasesAndResults/IncrementDecrementTest.png"/>
+                    <pic:cNvPicPr>
+                      <a:picLocks noChangeAspect="1" noChangeArrowheads="1"/>
+                    </pic:cNvPicPr>
+                  </pic:nvPicPr>
+                  <pic:blipFill>
+                    <a:blip r:embed="rId27">
+                      <a:extLst>
+                        <a:ext uri="{28A0092B-C50C-407E-A947-70E740481C1C}">
+                          <a14:useLocalDpi xmlns:a14="http://schemas.microsoft.com/office/drawing/2010/main" val="0"/>
+                        </a:ext>
+                      </a:extLst>
+                    </a:blip>
+                    <a:srcRect/>
+                    <a:stretch>
+                      <a:fillRect/>
+                    </a:stretch>
+                  </pic:blipFill>
+                  <pic:spPr bwMode="auto">
+                    <a:xfrm>
+                      <a:off x="0" y="0"/>
+                      <a:ext cx="4394019" cy="5037172"/>
+                    </a:xfrm>
+                    <a:prstGeom prst="rect">
+                      <a:avLst/>
+                    </a:prstGeom>
+                    <a:noFill/>
+                    <a:ln>
+                      <a:noFill/>
+                    </a:ln>
+                  </pic:spPr>
+                </pic:pic>
+              </a:graphicData>
+            </a:graphic>
+          </wp:inline>
+        </w:drawing>
+      </w:r>
+    </w:p>
+    <w:p>
+      <w:pPr>
+        <w:rPr>
+          <w:rFonts w:asciiTheme="majorHAnsi" w:eastAsiaTheme="majorEastAsia" w:hAnsiTheme="majorHAnsi" w:cstheme="majorBidi"/>
+          <w:color w:val="2E74B5" w:themeColor="accent1" w:themeShade="BF"/>
+          <w:sz w:val="32"/>
+          <w:szCs w:val="32"/>
+        </w:rPr>
+      </w:pPr>
+      <w:r>
+        <w:br w:type="page"/>
+      </w:r>
+    </w:p>
+    <w:p>
+      <w:pPr>
+        <w:pStyle w:val="Heading1"/>
+      </w:pPr>
+      <w:r>
         <w:lastRenderedPageBreak/>
-        <w:drawing>
-          <wp:inline distT="0" distB="0" distL="0" distR="0" wp14:anchorId="532C2759" wp14:editId="10B807F9">
-            <wp:extent cx="5939155" cy="6808470"/>
-            <wp:effectExtent l="0" t="0" r="4445" b="0"/>
-            <wp:docPr id="20" name="Picture 20" descr="../TypeChecker/Tests/TestCasesAndResults/IncrementDecrementTest.png"/>
-            <wp:cNvGraphicFramePr>
-              <a:graphicFrameLocks xmlns:a="http://schemas.openxmlformats.org/drawingml/2006/main" noChangeAspect="1"/>
-            </wp:cNvGraphicFramePr>
-            <a:graphic xmlns:a="http://schemas.openxmlformats.org/drawingml/2006/main">
-              <a:graphicData uri="http://schemas.openxmlformats.org/drawingml/2006/picture">
-                <pic:pic xmlns:pic="http://schemas.openxmlformats.org/drawingml/2006/picture">
-                  <pic:nvPicPr>
-                    <pic:cNvPr id="0" name="Picture 20" descr="../TypeChecker/Tests/TestCasesAndResults/IncrementDecrementTest.png"/>
-                    <pic:cNvPicPr>
-                      <a:picLocks noChangeAspect="1" noChangeArrowheads="1"/>
-                    </pic:cNvPicPr>
-                  </pic:nvPicPr>
-                  <pic:blipFill>
-                    <a:blip r:embed="rId27">
-                      <a:extLst>
-                        <a:ext uri="{28A0092B-C50C-407E-A947-70E740481C1C}">
-                          <a14:useLocalDpi xmlns:a14="http://schemas.microsoft.com/office/drawing/2010/main" val="0"/>
-                        </a:ext>
-                      </a:extLst>
-                    </a:blip>
-                    <a:srcRect/>
-                    <a:stretch>
-                      <a:fillRect/>
-                    </a:stretch>
-                  </pic:blipFill>
-                  <pic:spPr bwMode="auto">
-                    <a:xfrm>
-                      <a:off x="0" y="0"/>
-                      <a:ext cx="5939155" cy="6808470"/>
-                    </a:xfrm>
-                    <a:prstGeom prst="rect">
-                      <a:avLst/>
-                    </a:prstGeom>
-                    <a:noFill/>
-                    <a:ln>
-                      <a:noFill/>
-                    </a:ln>
-                  </pic:spPr>
-                </pic:pic>
-              </a:graphicData>
-            </a:graphic>
-          </wp:inline>
-        </w:drawing>
-      </w:r>
-      <w:r>
         <w:t>TestReadPrint2.csx</w:t>
       </w:r>
     </w:p>
@@ -1367,7 +1567,6 @@
         <w:rPr>
           <w:noProof/>
         </w:rPr>
-        <w:lastRenderedPageBreak/>
         <w:drawing>
           <wp:inline distT="0" distB="0" distL="0" distR="0" wp14:anchorId="3EAA7C4B" wp14:editId="1A469CA8">
             <wp:extent cx="4391025" cy="1122680"/>
@@ -1470,14 +1669,32 @@
           </wp:inline>
         </w:drawing>
       </w:r>
-      <w:r>
-        <w:t>TestReadPrint.csxx</w:t>
-      </w:r>
-      <w:r>
-        <w:rPr>
-          <w:noProof/>
-        </w:rPr>
+    </w:p>
+    <w:p>
+      <w:pPr>
+        <w:rPr>
+          <w:rFonts w:asciiTheme="majorHAnsi" w:eastAsiaTheme="majorEastAsia" w:hAnsiTheme="majorHAnsi" w:cstheme="majorBidi"/>
+          <w:color w:val="2E74B5" w:themeColor="accent1" w:themeShade="BF"/>
+          <w:sz w:val="32"/>
+          <w:szCs w:val="32"/>
+        </w:rPr>
+      </w:pPr>
+      <w:r>
+        <w:br w:type="page"/>
+      </w:r>
+    </w:p>
+    <w:p>
+      <w:pPr>
+        <w:pStyle w:val="Heading1"/>
+      </w:pPr>
+      <w:r>
         <w:lastRenderedPageBreak/>
+        <w:t>TestReadPrint.csx</w:t>
+      </w:r>
+      <w:r>
+        <w:rPr>
+          <w:noProof/>
+        </w:rPr>
         <w:drawing>
           <wp:inline distT="0" distB="0" distL="0" distR="0" wp14:anchorId="7D46DDB6" wp14:editId="4C2DF393">
             <wp:extent cx="5939155" cy="1167765"/>
@@ -1531,55 +1748,68 @@
         <w:rPr>
           <w:noProof/>
         </w:rPr>
+        <w:drawing>
+          <wp:inline distT="0" distB="0" distL="0" distR="0" wp14:anchorId="217F7B42" wp14:editId="3CAC594D">
+            <wp:extent cx="2589960" cy="6605516"/>
+            <wp:effectExtent l="0" t="0" r="1270" b="5080"/>
+            <wp:docPr id="24" name="Picture 24" descr="../TypeChecker/Tests/TestCasesAndResults/ReadPrintTest.png"/>
+            <wp:cNvGraphicFramePr>
+              <a:graphicFrameLocks xmlns:a="http://schemas.openxmlformats.org/drawingml/2006/main" noChangeAspect="1"/>
+            </wp:cNvGraphicFramePr>
+            <a:graphic xmlns:a="http://schemas.openxmlformats.org/drawingml/2006/main">
+              <a:graphicData uri="http://schemas.openxmlformats.org/drawingml/2006/picture">
+                <pic:pic xmlns:pic="http://schemas.openxmlformats.org/drawingml/2006/picture">
+                  <pic:nvPicPr>
+                    <pic:cNvPr id="0" name="Picture 24" descr="../TypeChecker/Tests/TestCasesAndResults/ReadPrintTest.png"/>
+                    <pic:cNvPicPr>
+                      <a:picLocks noChangeAspect="1" noChangeArrowheads="1"/>
+                    </pic:cNvPicPr>
+                  </pic:nvPicPr>
+                  <pic:blipFill>
+                    <a:blip r:embed="rId31">
+                      <a:extLst>
+                        <a:ext uri="{28A0092B-C50C-407E-A947-70E740481C1C}">
+                          <a14:useLocalDpi xmlns:a14="http://schemas.microsoft.com/office/drawing/2010/main" val="0"/>
+                        </a:ext>
+                      </a:extLst>
+                    </a:blip>
+                    <a:srcRect/>
+                    <a:stretch>
+                      <a:fillRect/>
+                    </a:stretch>
+                  </pic:blipFill>
+                  <pic:spPr bwMode="auto">
+                    <a:xfrm>
+                      <a:off x="0" y="0"/>
+                      <a:ext cx="2624354" cy="6693235"/>
+                    </a:xfrm>
+                    <a:prstGeom prst="rect">
+                      <a:avLst/>
+                    </a:prstGeom>
+                    <a:noFill/>
+                    <a:ln>
+                      <a:noFill/>
+                    </a:ln>
+                  </pic:spPr>
+                </pic:pic>
+              </a:graphicData>
+            </a:graphic>
+          </wp:inline>
+        </w:drawing>
+      </w:r>
+    </w:p>
+    <w:p>
+      <w:pPr>
+        <w:rPr>
+          <w:rFonts w:asciiTheme="majorHAnsi" w:eastAsiaTheme="majorEastAsia" w:hAnsiTheme="majorHAnsi" w:cstheme="majorBidi"/>
+          <w:color w:val="2E74B5" w:themeColor="accent1" w:themeShade="BF"/>
+          <w:sz w:val="32"/>
+          <w:szCs w:val="32"/>
+        </w:rPr>
+      </w:pPr>
+      <w:r>
         <w:lastRenderedPageBreak/>
-        <w:drawing>
-          <wp:inline distT="0" distB="0" distL="0" distR="0" wp14:anchorId="217F7B42" wp14:editId="661793A5">
-            <wp:extent cx="3223260" cy="8220710"/>
-            <wp:effectExtent l="0" t="0" r="2540" b="8890"/>
-            <wp:docPr id="24" name="Picture 24" descr="../TypeChecker/Tests/TestCasesAndResults/ReadPrintTest.png"/>
-            <wp:cNvGraphicFramePr>
-              <a:graphicFrameLocks xmlns:a="http://schemas.openxmlformats.org/drawingml/2006/main" noChangeAspect="1"/>
-            </wp:cNvGraphicFramePr>
-            <a:graphic xmlns:a="http://schemas.openxmlformats.org/drawingml/2006/main">
-              <a:graphicData uri="http://schemas.openxmlformats.org/drawingml/2006/picture">
-                <pic:pic xmlns:pic="http://schemas.openxmlformats.org/drawingml/2006/picture">
-                  <pic:nvPicPr>
-                    <pic:cNvPr id="0" name="Picture 24" descr="../TypeChecker/Tests/TestCasesAndResults/ReadPrintTest.png"/>
-                    <pic:cNvPicPr>
-                      <a:picLocks noChangeAspect="1" noChangeArrowheads="1"/>
-                    </pic:cNvPicPr>
-                  </pic:nvPicPr>
-                  <pic:blipFill>
-                    <a:blip r:embed="rId31">
-                      <a:extLst>
-                        <a:ext uri="{28A0092B-C50C-407E-A947-70E740481C1C}">
-                          <a14:useLocalDpi xmlns:a14="http://schemas.microsoft.com/office/drawing/2010/main" val="0"/>
-                        </a:ext>
-                      </a:extLst>
-                    </a:blip>
-                    <a:srcRect/>
-                    <a:stretch>
-                      <a:fillRect/>
-                    </a:stretch>
-                  </pic:blipFill>
-                  <pic:spPr bwMode="auto">
-                    <a:xfrm>
-                      <a:off x="0" y="0"/>
-                      <a:ext cx="3223260" cy="8220710"/>
-                    </a:xfrm>
-                    <a:prstGeom prst="rect">
-                      <a:avLst/>
-                    </a:prstGeom>
-                    <a:noFill/>
-                    <a:ln>
-                      <a:noFill/>
-                    </a:ln>
-                  </pic:spPr>
-                </pic:pic>
-              </a:graphicData>
-            </a:graphic>
-          </wp:inline>
-        </w:drawing>
+        <w:br w:type="page"/>
       </w:r>
     </w:p>
     <w:p>
@@ -1594,16 +1824,18 @@
     <w:p>
       <w:pPr>
         <w:pStyle w:val="Heading1"/>
-      </w:pPr>
-      <w:r>
-        <w:rPr>
-          <w:noProof/>
-        </w:rPr>
-        <w:lastRenderedPageBreak/>
-        <w:drawing>
-          <wp:inline distT="0" distB="0" distL="0" distR="0" wp14:anchorId="0EE47E72" wp14:editId="241DBC36">
-            <wp:extent cx="2870200" cy="678815"/>
-            <wp:effectExtent l="0" t="0" r="0" b="6985"/>
+        <w:rPr>
+          <w:noProof/>
+        </w:rPr>
+      </w:pPr>
+      <w:r>
+        <w:rPr>
+          <w:noProof/>
+        </w:rPr>
+        <w:drawing>
+          <wp:inline distT="0" distB="0" distL="0" distR="0" wp14:anchorId="0EE47E72" wp14:editId="40B5D999">
+            <wp:extent cx="2688609" cy="635868"/>
+            <wp:effectExtent l="0" t="0" r="0" b="0"/>
             <wp:docPr id="76" name="Picture 76" descr="Tests/TestCasesAndResults/Test1Results.png"/>
             <wp:cNvGraphicFramePr>
               <a:graphicFrameLocks xmlns:a="http://schemas.openxmlformats.org/drawingml/2006/main" noChangeAspect="1"/>
@@ -1633,40 +1865,52 @@
                   <pic:spPr bwMode="auto">
                     <a:xfrm>
                       <a:off x="0" y="0"/>
-                      <a:ext cx="2870200" cy="678815"/>
-                    </a:xfrm>
-                    <a:prstGeom prst="rect">
-                      <a:avLst/>
-                    </a:prstGeom>
-                    <a:noFill/>
-                    <a:ln>
-                      <a:noFill/>
-                    </a:ln>
-                  </pic:spPr>
-                </pic:pic>
-              </a:graphicData>
-            </a:graphic>
-          </wp:inline>
-        </w:drawing>
-      </w:r>
-      <w:r>
-        <w:rPr>
-          <w:noProof/>
-        </w:rPr>
-        <w:lastRenderedPageBreak/>
-        <w:drawing>
-          <wp:inline distT="0" distB="0" distL="0" distR="0" wp14:anchorId="26ABD655" wp14:editId="0EEEEE1E">
-            <wp:extent cx="4961255" cy="8220710"/>
-            <wp:effectExtent l="0" t="0" r="0" b="8890"/>
-            <wp:docPr id="26" name="Picture 26" descr="../TypeChecker/Tests/TestCasesAndResults/Test1Test.png"/>
-            <wp:cNvGraphicFramePr>
-              <a:graphicFrameLocks xmlns:a="http://schemas.openxmlformats.org/drawingml/2006/main" noChangeAspect="1"/>
-            </wp:cNvGraphicFramePr>
-            <a:graphic xmlns:a="http://schemas.openxmlformats.org/drawingml/2006/main">
-              <a:graphicData uri="http://schemas.openxmlformats.org/drawingml/2006/picture">
-                <pic:pic xmlns:pic="http://schemas.openxmlformats.org/drawingml/2006/picture">
-                  <pic:nvPicPr>
-                    <pic:cNvPr id="0" name="Picture 26" descr="../TypeChecker/Tests/TestCasesAndResults/Test1Test.png"/>
+                      <a:ext cx="2718349" cy="642902"/>
+                    </a:xfrm>
+                    <a:prstGeom prst="rect">
+                      <a:avLst/>
+                    </a:prstGeom>
+                    <a:noFill/>
+                    <a:ln>
+                      <a:noFill/>
+                    </a:ln>
+                  </pic:spPr>
+                </pic:pic>
+              </a:graphicData>
+            </a:graphic>
+          </wp:inline>
+        </w:drawing>
+      </w:r>
+      <w:bookmarkStart w:id="0" w:name="_GoBack"/>
+      <w:bookmarkEnd w:id="0"/>
+    </w:p>
+    <w:p>
+      <w:pPr>
+        <w:rPr>
+          <w:rFonts w:asciiTheme="majorHAnsi" w:eastAsiaTheme="majorEastAsia" w:hAnsiTheme="majorHAnsi" w:cstheme="majorBidi"/>
+          <w:noProof/>
+          <w:color w:val="2E74B5" w:themeColor="accent1" w:themeShade="BF"/>
+          <w:sz w:val="32"/>
+          <w:szCs w:val="32"/>
+        </w:rPr>
+      </w:pPr>
+      <w:r>
+        <w:rPr>
+          <w:noProof/>
+        </w:rPr>
+        <w:drawing>
+          <wp:inline distT="0" distB="0" distL="0" distR="0" wp14:anchorId="56492596" wp14:editId="2817D65F">
+            <wp:extent cx="3957851" cy="6559023"/>
+            <wp:effectExtent l="0" t="0" r="5080" b="0"/>
+            <wp:docPr id="1" name="Picture 1" descr="F:\dev\Java\TypeChecker\Tests\TestCasesAndResults\Test1Test.png"/>
+            <wp:cNvGraphicFramePr>
+              <a:graphicFrameLocks xmlns:a="http://schemas.openxmlformats.org/drawingml/2006/main" noChangeAspect="1"/>
+            </wp:cNvGraphicFramePr>
+            <a:graphic xmlns:a="http://schemas.openxmlformats.org/drawingml/2006/main">
+              <a:graphicData uri="http://schemas.openxmlformats.org/drawingml/2006/picture">
+                <pic:pic xmlns:pic="http://schemas.openxmlformats.org/drawingml/2006/picture">
+                  <pic:nvPicPr>
+                    <pic:cNvPr id="0" name="Picture 1" descr="F:\dev\Java\TypeChecker\Tests\TestCasesAndResults\Test1Test.png"/>
                     <pic:cNvPicPr>
                       <a:picLocks noChangeAspect="1" noChangeArrowheads="1"/>
                     </pic:cNvPicPr>
@@ -1687,22 +1931,33 @@
                   <pic:spPr bwMode="auto">
                     <a:xfrm>
                       <a:off x="0" y="0"/>
-                      <a:ext cx="4961255" cy="8220710"/>
-                    </a:xfrm>
-                    <a:prstGeom prst="rect">
-                      <a:avLst/>
-                    </a:prstGeom>
-                    <a:noFill/>
-                    <a:ln>
-                      <a:noFill/>
-                    </a:ln>
-                  </pic:spPr>
-                </pic:pic>
-              </a:graphicData>
-            </a:graphic>
-          </wp:inline>
-        </w:drawing>
-      </w:r>
+                      <a:ext cx="3976933" cy="6590645"/>
+                    </a:xfrm>
+                    <a:prstGeom prst="rect">
+                      <a:avLst/>
+                    </a:prstGeom>
+                    <a:noFill/>
+                    <a:ln>
+                      <a:noFill/>
+                    </a:ln>
+                  </pic:spPr>
+                </pic:pic>
+              </a:graphicData>
+            </a:graphic>
+          </wp:inline>
+        </w:drawing>
+      </w:r>
+      <w:r>
+        <w:rPr>
+          <w:noProof/>
+        </w:rPr>
+        <w:br w:type="page"/>
+      </w:r>
+    </w:p>
+    <w:p>
+      <w:pPr>
+        <w:pStyle w:val="Heading1"/>
+      </w:pPr>
       <w:r>
         <w:lastRenderedPageBreak/>
         <w:t>TestTypeCast.csx</w:t>
@@ -1764,64 +2019,81 @@
         <w:rPr>
           <w:noProof/>
         </w:rPr>
+        <w:drawing>
+          <wp:inline distT="0" distB="0" distL="0" distR="0" wp14:anchorId="6462155F" wp14:editId="7A955587">
+            <wp:extent cx="3800403" cy="4722125"/>
+            <wp:effectExtent l="0" t="0" r="0" b="2540"/>
+            <wp:docPr id="28" name="Picture 28" descr="../TypeChecker/Tests/TestCasesAndResults/TypeCastTest.png"/>
+            <wp:cNvGraphicFramePr>
+              <a:graphicFrameLocks xmlns:a="http://schemas.openxmlformats.org/drawingml/2006/main" noChangeAspect="1"/>
+            </wp:cNvGraphicFramePr>
+            <a:graphic xmlns:a="http://schemas.openxmlformats.org/drawingml/2006/main">
+              <a:graphicData uri="http://schemas.openxmlformats.org/drawingml/2006/picture">
+                <pic:pic xmlns:pic="http://schemas.openxmlformats.org/drawingml/2006/picture">
+                  <pic:nvPicPr>
+                    <pic:cNvPr id="0" name="Picture 28" descr="../TypeChecker/Tests/TestCasesAndResults/TypeCastTest.png"/>
+                    <pic:cNvPicPr>
+                      <a:picLocks noChangeAspect="1" noChangeArrowheads="1"/>
+                    </pic:cNvPicPr>
+                  </pic:nvPicPr>
+                  <pic:blipFill>
+                    <a:blip r:embed="rId35">
+                      <a:extLst>
+                        <a:ext uri="{28A0092B-C50C-407E-A947-70E740481C1C}">
+                          <a14:useLocalDpi xmlns:a14="http://schemas.microsoft.com/office/drawing/2010/main" val="0"/>
+                        </a:ext>
+                      </a:extLst>
+                    </a:blip>
+                    <a:srcRect/>
+                    <a:stretch>
+                      <a:fillRect/>
+                    </a:stretch>
+                  </pic:blipFill>
+                  <pic:spPr bwMode="auto">
+                    <a:xfrm>
+                      <a:off x="0" y="0"/>
+                      <a:ext cx="3806691" cy="4729938"/>
+                    </a:xfrm>
+                    <a:prstGeom prst="rect">
+                      <a:avLst/>
+                    </a:prstGeom>
+                    <a:noFill/>
+                    <a:ln>
+                      <a:noFill/>
+                    </a:ln>
+                  </pic:spPr>
+                </pic:pic>
+              </a:graphicData>
+            </a:graphic>
+          </wp:inline>
+        </w:drawing>
+      </w:r>
+    </w:p>
+    <w:p>
+      <w:pPr>
+        <w:rPr>
+          <w:rFonts w:asciiTheme="majorHAnsi" w:eastAsiaTheme="majorEastAsia" w:hAnsiTheme="majorHAnsi" w:cstheme="majorBidi"/>
+          <w:color w:val="2E74B5" w:themeColor="accent1" w:themeShade="BF"/>
+          <w:sz w:val="32"/>
+          <w:szCs w:val="32"/>
+        </w:rPr>
+      </w:pPr>
+      <w:r>
+        <w:br w:type="page"/>
+      </w:r>
+    </w:p>
+    <w:p>
+      <w:pPr>
+        <w:pStyle w:val="Heading1"/>
+      </w:pPr>
+      <w:r>
         <w:lastRenderedPageBreak/>
-        <w:drawing>
-          <wp:inline distT="0" distB="0" distL="0" distR="0" wp14:anchorId="6462155F" wp14:editId="3F64FCF4">
-            <wp:extent cx="5676265" cy="7052945"/>
-            <wp:effectExtent l="0" t="0" r="0" b="8255"/>
-            <wp:docPr id="28" name="Picture 28" descr="../TypeChecker/Tests/TestCasesAndResults/TypeCastTest.png"/>
-            <wp:cNvGraphicFramePr>
-              <a:graphicFrameLocks xmlns:a="http://schemas.openxmlformats.org/drawingml/2006/main" noChangeAspect="1"/>
-            </wp:cNvGraphicFramePr>
-            <a:graphic xmlns:a="http://schemas.openxmlformats.org/drawingml/2006/main">
-              <a:graphicData uri="http://schemas.openxmlformats.org/drawingml/2006/picture">
-                <pic:pic xmlns:pic="http://schemas.openxmlformats.org/drawingml/2006/picture">
-                  <pic:nvPicPr>
-                    <pic:cNvPr id="0" name="Picture 28" descr="../TypeChecker/Tests/TestCasesAndResults/TypeCastTest.png"/>
-                    <pic:cNvPicPr>
-                      <a:picLocks noChangeAspect="1" noChangeArrowheads="1"/>
-                    </pic:cNvPicPr>
-                  </pic:nvPicPr>
-                  <pic:blipFill>
-                    <a:blip r:embed="rId35">
-                      <a:extLst>
-                        <a:ext uri="{28A0092B-C50C-407E-A947-70E740481C1C}">
-                          <a14:useLocalDpi xmlns:a14="http://schemas.microsoft.com/office/drawing/2010/main" val="0"/>
-                        </a:ext>
-                      </a:extLst>
-                    </a:blip>
-                    <a:srcRect/>
-                    <a:stretch>
-                      <a:fillRect/>
-                    </a:stretch>
-                  </pic:blipFill>
-                  <pic:spPr bwMode="auto">
-                    <a:xfrm>
-                      <a:off x="0" y="0"/>
-                      <a:ext cx="5676265" cy="7052945"/>
-                    </a:xfrm>
-                    <a:prstGeom prst="rect">
-                      <a:avLst/>
-                    </a:prstGeom>
-                    <a:noFill/>
-                    <a:ln>
-                      <a:noFill/>
-                    </a:ln>
-                  </pic:spPr>
-                </pic:pic>
-              </a:graphicData>
-            </a:graphic>
-          </wp:inline>
-        </w:drawing>
-      </w:r>
-      <w:r>
         <w:t>TestWhileLoop.csx</w:t>
       </w:r>
       <w:r>
         <w:rPr>
           <w:noProof/>
         </w:rPr>
-        <w:lastRenderedPageBreak/>
         <w:drawing>
           <wp:inline distT="0" distB="0" distL="0" distR="0" wp14:anchorId="3D6622FF" wp14:editId="7C0F4050">
             <wp:extent cx="5033645" cy="1421130"/>
@@ -1875,57 +2147,75 @@
         <w:rPr>
           <w:noProof/>
         </w:rPr>
+        <w:drawing>
+          <wp:inline distT="0" distB="0" distL="0" distR="0" wp14:anchorId="3D7F5748" wp14:editId="4199EC86">
+            <wp:extent cx="4436641" cy="5308979"/>
+            <wp:effectExtent l="0" t="0" r="2540" b="6350"/>
+            <wp:docPr id="30" name="Picture 30" descr="../TypeChecker/Tests/TestCasesAndResults/WhileLoop1Test.png"/>
+            <wp:cNvGraphicFramePr>
+              <a:graphicFrameLocks xmlns:a="http://schemas.openxmlformats.org/drawingml/2006/main" noChangeAspect="1"/>
+            </wp:cNvGraphicFramePr>
+            <a:graphic xmlns:a="http://schemas.openxmlformats.org/drawingml/2006/main">
+              <a:graphicData uri="http://schemas.openxmlformats.org/drawingml/2006/picture">
+                <pic:pic xmlns:pic="http://schemas.openxmlformats.org/drawingml/2006/picture">
+                  <pic:nvPicPr>
+                    <pic:cNvPr id="0" name="Picture 30" descr="../TypeChecker/Tests/TestCasesAndResults/WhileLoop1Test.png"/>
+                    <pic:cNvPicPr>
+                      <a:picLocks noChangeAspect="1" noChangeArrowheads="1"/>
+                    </pic:cNvPicPr>
+                  </pic:nvPicPr>
+                  <pic:blipFill>
+                    <a:blip r:embed="rId37">
+                      <a:extLst>
+                        <a:ext uri="{28A0092B-C50C-407E-A947-70E740481C1C}">
+                          <a14:useLocalDpi xmlns:a14="http://schemas.microsoft.com/office/drawing/2010/main" val="0"/>
+                        </a:ext>
+                      </a:extLst>
+                    </a:blip>
+                    <a:srcRect/>
+                    <a:stretch>
+                      <a:fillRect/>
+                    </a:stretch>
+                  </pic:blipFill>
+                  <pic:spPr bwMode="auto">
+                    <a:xfrm>
+                      <a:off x="0" y="0"/>
+                      <a:ext cx="4443280" cy="5316923"/>
+                    </a:xfrm>
+                    <a:prstGeom prst="rect">
+                      <a:avLst/>
+                    </a:prstGeom>
+                    <a:noFill/>
+                    <a:ln>
+                      <a:noFill/>
+                    </a:ln>
+                  </pic:spPr>
+                </pic:pic>
+              </a:graphicData>
+            </a:graphic>
+          </wp:inline>
+        </w:drawing>
+      </w:r>
+    </w:p>
+    <w:p>
+      <w:pPr>
+        <w:rPr>
+          <w:rFonts w:asciiTheme="majorHAnsi" w:eastAsiaTheme="majorEastAsia" w:hAnsiTheme="majorHAnsi" w:cstheme="majorBidi"/>
+          <w:color w:val="2E74B5" w:themeColor="accent1" w:themeShade="BF"/>
+          <w:sz w:val="32"/>
+          <w:szCs w:val="32"/>
+        </w:rPr>
+      </w:pPr>
+      <w:r>
+        <w:br w:type="page"/>
+      </w:r>
+    </w:p>
+    <w:p>
+      <w:pPr>
+        <w:pStyle w:val="Heading1"/>
+      </w:pPr>
+      <w:r>
         <w:lastRenderedPageBreak/>
-        <w:drawing>
-          <wp:inline distT="0" distB="0" distL="0" distR="0" wp14:anchorId="3D7F5748" wp14:editId="51B33CFF">
-            <wp:extent cx="5939155" cy="7106920"/>
-            <wp:effectExtent l="0" t="0" r="4445" b="5080"/>
-            <wp:docPr id="30" name="Picture 30" descr="../TypeChecker/Tests/TestCasesAndResults/WhileLoop1Test.png"/>
-            <wp:cNvGraphicFramePr>
-              <a:graphicFrameLocks xmlns:a="http://schemas.openxmlformats.org/drawingml/2006/main" noChangeAspect="1"/>
-            </wp:cNvGraphicFramePr>
-            <a:graphic xmlns:a="http://schemas.openxmlformats.org/drawingml/2006/main">
-              <a:graphicData uri="http://schemas.openxmlformats.org/drawingml/2006/picture">
-                <pic:pic xmlns:pic="http://schemas.openxmlformats.org/drawingml/2006/picture">
-                  <pic:nvPicPr>
-                    <pic:cNvPr id="0" name="Picture 30" descr="../TypeChecker/Tests/TestCasesAndResults/WhileLoop1Test.png"/>
-                    <pic:cNvPicPr>
-                      <a:picLocks noChangeAspect="1" noChangeArrowheads="1"/>
-                    </pic:cNvPicPr>
-                  </pic:nvPicPr>
-                  <pic:blipFill>
-                    <a:blip r:embed="rId37">
-                      <a:extLst>
-                        <a:ext uri="{28A0092B-C50C-407E-A947-70E740481C1C}">
-                          <a14:useLocalDpi xmlns:a14="http://schemas.microsoft.com/office/drawing/2010/main" val="0"/>
-                        </a:ext>
-                      </a:extLst>
-                    </a:blip>
-                    <a:srcRect/>
-                    <a:stretch>
-                      <a:fillRect/>
-                    </a:stretch>
-                  </pic:blipFill>
-                  <pic:spPr bwMode="auto">
-                    <a:xfrm>
-                      <a:off x="0" y="0"/>
-                      <a:ext cx="5939155" cy="7106920"/>
-                    </a:xfrm>
-                    <a:prstGeom prst="rect">
-                      <a:avLst/>
-                    </a:prstGeom>
-                    <a:noFill/>
-                    <a:ln>
-                      <a:noFill/>
-                    </a:ln>
-                  </pic:spPr>
-                </pic:pic>
-              </a:graphicData>
-            </a:graphic>
-          </wp:inline>
-        </w:drawing>
-      </w:r>
-      <w:r>
         <w:t>TestWhileLoop2.csx</w:t>
       </w:r>
     </w:p>
@@ -1933,13 +2223,10 @@
       <w:pPr>
         <w:pStyle w:val="Heading1"/>
       </w:pPr>
-      <w:bookmarkStart w:id="0" w:name="_GoBack"/>
-      <w:bookmarkEnd w:id="0"/>
-      <w:r>
-        <w:rPr>
-          <w:noProof/>
-        </w:rPr>
-        <w:lastRenderedPageBreak/>
+      <w:r>
+        <w:rPr>
+          <w:noProof/>
+        </w:rPr>
         <w:drawing>
           <wp:inline distT="0" distB="0" distL="0" distR="0" wp14:anchorId="33316A6C" wp14:editId="4205D176">
             <wp:extent cx="3385820" cy="606425"/>
@@ -2054,7 +2341,7 @@
 </file>
 
 <file path=word/endnotes.xml><?xml version="1.0" encoding="utf-8"?>
-<w:endnotes xmlns:wpc="http://schemas.microsoft.com/office/word/2010/wordprocessingCanvas" xmlns:mo="http://schemas.microsoft.com/office/mac/office/2008/main" xmlns:mc="http://schemas.openxmlformats.org/markup-compatibility/2006" xmlns:mv="urn:schemas-microsoft-com:mac:vml" xmlns:o="urn:schemas-microsoft-com:office:office" xmlns:r="http://schemas.openxmlformats.org/officeDocument/2006/relationships" xmlns:m="http://schemas.openxmlformats.org/officeDocument/2006/math" xmlns:v="urn:schemas-microsoft-com:vml" xmlns:wp14="http://schemas.microsoft.com/office/word/2010/wordprocessingDrawing" xmlns:wp="http://schemas.openxmlformats.org/drawingml/2006/wordprocessingDrawing" xmlns:w10="urn:schemas-microsoft-com:office:word" xmlns:w="http://schemas.openxmlformats.org/wordprocessingml/2006/main" xmlns:w14="http://schemas.microsoft.com/office/word/2010/wordml" xmlns:w15="http://schemas.microsoft.com/office/word/2012/wordml" xmlns:wpg="http://schemas.microsoft.com/office/word/2010/wordprocessingGroup" xmlns:wpi="http://schemas.microsoft.com/office/word/2010/wordprocessingInk" xmlns:wne="http://schemas.microsoft.com/office/word/2006/wordml" xmlns:wps="http://schemas.microsoft.com/office/word/2010/wordprocessingShape" mc:Ignorable="w14 w15 wp14">
+<w:endnotes xmlns:wpc="http://schemas.microsoft.com/office/word/2010/wordprocessingCanvas" xmlns:mc="http://schemas.openxmlformats.org/markup-compatibility/2006" xmlns:o="urn:schemas-microsoft-com:office:office" xmlns:r="http://schemas.openxmlformats.org/officeDocument/2006/relationships" xmlns:m="http://schemas.openxmlformats.org/officeDocument/2006/math" xmlns:v="urn:schemas-microsoft-com:vml" xmlns:wp14="http://schemas.microsoft.com/office/word/2010/wordprocessingDrawing" xmlns:wp="http://schemas.openxmlformats.org/drawingml/2006/wordprocessingDrawing" xmlns:w10="urn:schemas-microsoft-com:office:word" xmlns:w="http://schemas.openxmlformats.org/wordprocessingml/2006/main" xmlns:w14="http://schemas.microsoft.com/office/word/2010/wordml" xmlns:w15="http://schemas.microsoft.com/office/word/2012/wordml" xmlns:wpg="http://schemas.microsoft.com/office/word/2010/wordprocessingGroup" xmlns:wpi="http://schemas.microsoft.com/office/word/2010/wordprocessingInk" xmlns:wne="http://schemas.microsoft.com/office/word/2006/wordml" xmlns:wps="http://schemas.microsoft.com/office/word/2010/wordprocessingShape" mc:Ignorable="w14 w15 wp14">
   <w:endnote w:type="separator" w:id="-1">
     <w:p>
       <w:pPr>
@@ -2079,7 +2366,7 @@
 </file>
 
 <file path=word/footnotes.xml><?xml version="1.0" encoding="utf-8"?>
-<w:footnotes xmlns:wpc="http://schemas.microsoft.com/office/word/2010/wordprocessingCanvas" xmlns:mo="http://schemas.microsoft.com/office/mac/office/2008/main" xmlns:mc="http://schemas.openxmlformats.org/markup-compatibility/2006" xmlns:mv="urn:schemas-microsoft-com:mac:vml" xmlns:o="urn:schemas-microsoft-com:office:office" xmlns:r="http://schemas.openxmlformats.org/officeDocument/2006/relationships" xmlns:m="http://schemas.openxmlformats.org/officeDocument/2006/math" xmlns:v="urn:schemas-microsoft-com:vml" xmlns:wp14="http://schemas.microsoft.com/office/word/2010/wordprocessingDrawing" xmlns:wp="http://schemas.openxmlformats.org/drawingml/2006/wordprocessingDrawing" xmlns:w10="urn:schemas-microsoft-com:office:word" xmlns:w="http://schemas.openxmlformats.org/wordprocessingml/2006/main" xmlns:w14="http://schemas.microsoft.com/office/word/2010/wordml" xmlns:w15="http://schemas.microsoft.com/office/word/2012/wordml" xmlns:wpg="http://schemas.microsoft.com/office/word/2010/wordprocessingGroup" xmlns:wpi="http://schemas.microsoft.com/office/word/2010/wordprocessingInk" xmlns:wne="http://schemas.microsoft.com/office/word/2006/wordml" xmlns:wps="http://schemas.microsoft.com/office/word/2010/wordprocessingShape" mc:Ignorable="w14 w15 wp14">
+<w:footnotes xmlns:wpc="http://schemas.microsoft.com/office/word/2010/wordprocessingCanvas" xmlns:mc="http://schemas.openxmlformats.org/markup-compatibility/2006" xmlns:o="urn:schemas-microsoft-com:office:office" xmlns:r="http://schemas.openxmlformats.org/officeDocument/2006/relationships" xmlns:m="http://schemas.openxmlformats.org/officeDocument/2006/math" xmlns:v="urn:schemas-microsoft-com:vml" xmlns:wp14="http://schemas.microsoft.com/office/word/2010/wordprocessingDrawing" xmlns:wp="http://schemas.openxmlformats.org/drawingml/2006/wordprocessingDrawing" xmlns:w10="urn:schemas-microsoft-com:office:word" xmlns:w="http://schemas.openxmlformats.org/wordprocessingml/2006/main" xmlns:w14="http://schemas.microsoft.com/office/word/2010/wordml" xmlns:w15="http://schemas.microsoft.com/office/word/2012/wordml" xmlns:wpg="http://schemas.microsoft.com/office/word/2010/wordprocessingGroup" xmlns:wpi="http://schemas.microsoft.com/office/word/2010/wordprocessingInk" xmlns:wne="http://schemas.microsoft.com/office/word/2006/wordml" xmlns:wps="http://schemas.microsoft.com/office/word/2010/wordprocessingShape" mc:Ignorable="w14 w15 wp14">
   <w:footnote w:type="separator" w:id="-1">
     <w:p>
       <w:pPr>
@@ -2120,7 +2407,7 @@
       </w:pPr>
     </w:pPrDefault>
   </w:docDefaults>
-  <w:latentStyles w:defLockedState="0" w:defUIPriority="99" w:defSemiHidden="0" w:defUnhideWhenUsed="0" w:defQFormat="0" w:count="380">
+  <w:latentStyles w:defLockedState="0" w:defUIPriority="99" w:defSemiHidden="0" w:defUnhideWhenUsed="0" w:defQFormat="0" w:count="371">
     <w:lsdException w:name="Normal" w:uiPriority="0" w:qFormat="1"/>
     <w:lsdException w:name="heading 1" w:uiPriority="9" w:qFormat="1"/>
     <w:lsdException w:name="heading 2" w:semiHidden="1" w:uiPriority="9" w:unhideWhenUsed="1" w:qFormat="1"/>

</xml_diff>